<commit_message>
criando aula 93 e atualizando anotações 08
</commit_message>
<xml_diff>
--- a/Udemy/JavaScript_TypeScript_basico_avançado_2021/Seção 9 Javascript Tooling e ES6 Modules - Módulos/anotacoes/09_Javascript_Tooling_ES6_modules.docx
+++ b/Udemy/JavaScript_TypeScript_basico_avançado_2021/Seção 9 Javascript Tooling e ES6 Modules - Módulos/anotacoes/09_Javascript_Tooling_ES6_modules.docx
@@ -2159,6 +2159,3043 @@
           <w:szCs w:val="32"/>
         </w:rPr>
       </w:pPr>
+    </w:p>
+    <w:p>
+      <w:pPr>
+        <w:pStyle w:val="SemEspaamento"/>
+        <w:rPr>
+          <w:sz w:val="32"/>
+          <w:szCs w:val="32"/>
+        </w:rPr>
+      </w:pPr>
+    </w:p>
+    <w:p>
+      <w:pPr>
+        <w:pStyle w:val="SemEspaamento"/>
+        <w:rPr>
+          <w:sz w:val="32"/>
+          <w:szCs w:val="32"/>
+        </w:rPr>
+      </w:pPr>
+    </w:p>
+    <w:p>
+      <w:pPr>
+        <w:pStyle w:val="SemEspaamento"/>
+        <w:numPr>
+          <w:ilvl w:val="0"/>
+          <w:numId w:val="1"/>
+        </w:numPr>
+        <w:rPr>
+          <w:sz w:val="32"/>
+          <w:szCs w:val="32"/>
+        </w:rPr>
+      </w:pPr>
+      <w:r>
+        <w:rPr>
+          <w:sz w:val="32"/>
+          <w:szCs w:val="32"/>
+        </w:rPr>
+        <w:t xml:space="preserve">Aula 93 </w:t>
+      </w:r>
+      <w:proofErr w:type="spellStart"/>
+      <w:r>
+        <w:rPr>
+          <w:sz w:val="32"/>
+          <w:szCs w:val="32"/>
+        </w:rPr>
+        <w:t>Webpack</w:t>
+      </w:r>
+      <w:proofErr w:type="spellEnd"/>
+      <w:r>
+        <w:rPr>
+          <w:sz w:val="32"/>
+          <w:szCs w:val="32"/>
+        </w:rPr>
+        <w:t>(</w:t>
+      </w:r>
+      <w:proofErr w:type="spellStart"/>
+      <w:r>
+        <w:rPr>
+          <w:sz w:val="32"/>
+          <w:szCs w:val="32"/>
+        </w:rPr>
+        <w:t>boilerplate</w:t>
+      </w:r>
+      <w:proofErr w:type="spellEnd"/>
+      <w:r>
+        <w:rPr>
+          <w:sz w:val="32"/>
+          <w:szCs w:val="32"/>
+        </w:rPr>
+        <w:t>)</w:t>
+      </w:r>
+    </w:p>
+    <w:p>
+      <w:pPr>
+        <w:pStyle w:val="SemEspaamento"/>
+        <w:rPr>
+          <w:sz w:val="32"/>
+          <w:szCs w:val="32"/>
+        </w:rPr>
+      </w:pPr>
+    </w:p>
+    <w:p>
+      <w:pPr>
+        <w:pStyle w:val="SemEspaamento"/>
+        <w:rPr>
+          <w:sz w:val="32"/>
+          <w:szCs w:val="32"/>
+        </w:rPr>
+      </w:pPr>
+    </w:p>
+    <w:p>
+      <w:pPr>
+        <w:pStyle w:val="SemEspaamento"/>
+        <w:rPr>
+          <w:sz w:val="32"/>
+          <w:szCs w:val="32"/>
+        </w:rPr>
+      </w:pPr>
+      <w:r>
+        <w:rPr>
+          <w:sz w:val="32"/>
+          <w:szCs w:val="32"/>
+        </w:rPr>
+        <w:t xml:space="preserve">Inicie um novo projeto com o </w:t>
+      </w:r>
+      <w:proofErr w:type="spellStart"/>
+      <w:r>
+        <w:rPr>
+          <w:sz w:val="32"/>
+          <w:szCs w:val="32"/>
+        </w:rPr>
+        <w:t>npm</w:t>
+      </w:r>
+      <w:proofErr w:type="spellEnd"/>
+      <w:r>
+        <w:rPr>
+          <w:sz w:val="32"/>
+          <w:szCs w:val="32"/>
+        </w:rPr>
+        <w:t xml:space="preserve"> </w:t>
+      </w:r>
+      <w:proofErr w:type="spellStart"/>
+      <w:r>
+        <w:rPr>
+          <w:sz w:val="32"/>
+          <w:szCs w:val="32"/>
+        </w:rPr>
+        <w:t>init</w:t>
+      </w:r>
+      <w:proofErr w:type="spellEnd"/>
+      <w:r>
+        <w:rPr>
+          <w:sz w:val="32"/>
+          <w:szCs w:val="32"/>
+        </w:rPr>
+        <w:t xml:space="preserve"> -y</w:t>
+      </w:r>
+    </w:p>
+    <w:p>
+      <w:pPr>
+        <w:pStyle w:val="SemEspaamento"/>
+        <w:rPr>
+          <w:sz w:val="32"/>
+          <w:szCs w:val="32"/>
+        </w:rPr>
+      </w:pPr>
+      <w:r>
+        <w:rPr>
+          <w:sz w:val="32"/>
+          <w:szCs w:val="32"/>
+        </w:rPr>
+        <w:t xml:space="preserve">O uso do -y no final, indica que todas as perguntas em seguida serão respondida com </w:t>
+      </w:r>
+      <w:proofErr w:type="spellStart"/>
+      <w:r>
+        <w:rPr>
+          <w:sz w:val="32"/>
+          <w:szCs w:val="32"/>
+        </w:rPr>
+        <w:t>yes</w:t>
+      </w:r>
+      <w:proofErr w:type="spellEnd"/>
+      <w:r>
+        <w:rPr>
+          <w:sz w:val="32"/>
+          <w:szCs w:val="32"/>
+        </w:rPr>
+        <w:t>.</w:t>
+      </w:r>
+    </w:p>
+    <w:p>
+      <w:pPr>
+        <w:pStyle w:val="SemEspaamento"/>
+        <w:rPr>
+          <w:sz w:val="32"/>
+          <w:szCs w:val="32"/>
+        </w:rPr>
+      </w:pPr>
+      <w:r>
+        <w:rPr>
+          <w:sz w:val="32"/>
+          <w:szCs w:val="32"/>
+        </w:rPr>
+        <w:t xml:space="preserve">Quando não coloca o -y, </w:t>
+      </w:r>
+      <w:proofErr w:type="spellStart"/>
+      <w:r>
+        <w:rPr>
+          <w:sz w:val="32"/>
+          <w:szCs w:val="32"/>
+        </w:rPr>
+        <w:t>sera</w:t>
+      </w:r>
+      <w:proofErr w:type="spellEnd"/>
+      <w:r>
+        <w:rPr>
+          <w:sz w:val="32"/>
+          <w:szCs w:val="32"/>
+        </w:rPr>
+        <w:t xml:space="preserve"> feitas algumas perguntas sobre o </w:t>
+      </w:r>
+      <w:proofErr w:type="spellStart"/>
+      <w:r>
+        <w:rPr>
+          <w:sz w:val="32"/>
+          <w:szCs w:val="32"/>
+        </w:rPr>
+        <w:t>prejeto</w:t>
+      </w:r>
+      <w:proofErr w:type="spellEnd"/>
+    </w:p>
+    <w:p>
+      <w:pPr>
+        <w:pStyle w:val="SemEspaamento"/>
+        <w:rPr>
+          <w:sz w:val="32"/>
+          <w:szCs w:val="32"/>
+        </w:rPr>
+      </w:pPr>
+    </w:p>
+    <w:p>
+      <w:pPr>
+        <w:pStyle w:val="SemEspaamento"/>
+        <w:rPr>
+          <w:sz w:val="32"/>
+          <w:szCs w:val="32"/>
+        </w:rPr>
+      </w:pPr>
+      <w:proofErr w:type="spellStart"/>
+      <w:r>
+        <w:rPr>
+          <w:sz w:val="32"/>
+          <w:szCs w:val="32"/>
+        </w:rPr>
+        <w:t>npm</w:t>
+      </w:r>
+      <w:proofErr w:type="spellEnd"/>
+      <w:r>
+        <w:rPr>
+          <w:sz w:val="32"/>
+          <w:szCs w:val="32"/>
+        </w:rPr>
+        <w:t xml:space="preserve"> i --</w:t>
+      </w:r>
+      <w:proofErr w:type="spellStart"/>
+      <w:r>
+        <w:rPr>
+          <w:sz w:val="32"/>
+          <w:szCs w:val="32"/>
+        </w:rPr>
+        <w:t>save-dev</w:t>
+      </w:r>
+      <w:proofErr w:type="spellEnd"/>
+      <w:r>
+        <w:rPr>
+          <w:sz w:val="32"/>
+          <w:szCs w:val="32"/>
+        </w:rPr>
+        <w:t xml:space="preserve"> @babel/preset-env @babel/cli @babel/core babel-</w:t>
+      </w:r>
+      <w:proofErr w:type="spellStart"/>
+      <w:r>
+        <w:rPr>
+          <w:sz w:val="32"/>
+          <w:szCs w:val="32"/>
+        </w:rPr>
+        <w:t>loader</w:t>
+      </w:r>
+      <w:proofErr w:type="spellEnd"/>
+      <w:r>
+        <w:rPr>
+          <w:sz w:val="32"/>
+          <w:szCs w:val="32"/>
+        </w:rPr>
+        <w:t xml:space="preserve"> </w:t>
+      </w:r>
+      <w:proofErr w:type="spellStart"/>
+      <w:r>
+        <w:rPr>
+          <w:sz w:val="32"/>
+          <w:szCs w:val="32"/>
+        </w:rPr>
+        <w:t>webpack</w:t>
+      </w:r>
+      <w:proofErr w:type="spellEnd"/>
+      <w:r>
+        <w:rPr>
+          <w:sz w:val="32"/>
+          <w:szCs w:val="32"/>
+        </w:rPr>
+        <w:t xml:space="preserve"> </w:t>
+      </w:r>
+      <w:proofErr w:type="spellStart"/>
+      <w:r>
+        <w:rPr>
+          <w:sz w:val="32"/>
+          <w:szCs w:val="32"/>
+        </w:rPr>
+        <w:t>webpack-cli</w:t>
+      </w:r>
+      <w:proofErr w:type="spellEnd"/>
+      <w:r>
+        <w:rPr>
+          <w:sz w:val="32"/>
+          <w:szCs w:val="32"/>
+        </w:rPr>
+        <w:t xml:space="preserve"> </w:t>
+      </w:r>
+      <w:proofErr w:type="spellStart"/>
+      <w:r>
+        <w:rPr>
+          <w:sz w:val="32"/>
+          <w:szCs w:val="32"/>
+        </w:rPr>
+        <w:t>regenerator-runtime</w:t>
+      </w:r>
+      <w:proofErr w:type="spellEnd"/>
+      <w:r>
+        <w:rPr>
+          <w:sz w:val="32"/>
+          <w:szCs w:val="32"/>
+        </w:rPr>
+        <w:t xml:space="preserve"> core-js@2</w:t>
+      </w:r>
+    </w:p>
+    <w:p>
+      <w:pPr>
+        <w:pStyle w:val="SemEspaamento"/>
+        <w:rPr>
+          <w:sz w:val="32"/>
+          <w:szCs w:val="32"/>
+        </w:rPr>
+      </w:pPr>
+    </w:p>
+    <w:p>
+      <w:pPr>
+        <w:pStyle w:val="SemEspaamento"/>
+        <w:rPr>
+          <w:sz w:val="32"/>
+          <w:szCs w:val="32"/>
+        </w:rPr>
+      </w:pPr>
+      <w:r>
+        <w:rPr>
+          <w:sz w:val="32"/>
+          <w:szCs w:val="32"/>
+        </w:rPr>
+        <w:t>crie o arquivo .</w:t>
+      </w:r>
+      <w:proofErr w:type="spellStart"/>
+      <w:r>
+        <w:rPr>
+          <w:sz w:val="32"/>
+          <w:szCs w:val="32"/>
+        </w:rPr>
+        <w:t>gitignore</w:t>
+      </w:r>
+      <w:proofErr w:type="spellEnd"/>
+      <w:r>
+        <w:rPr>
+          <w:sz w:val="32"/>
+          <w:szCs w:val="32"/>
+        </w:rPr>
+        <w:t xml:space="preserve">, e coloque nele o </w:t>
+      </w:r>
+      <w:proofErr w:type="spellStart"/>
+      <w:r>
+        <w:rPr>
+          <w:sz w:val="32"/>
+          <w:szCs w:val="32"/>
+        </w:rPr>
+        <w:t>node_modules</w:t>
+      </w:r>
+      <w:proofErr w:type="spellEnd"/>
+    </w:p>
+    <w:p>
+      <w:pPr>
+        <w:pStyle w:val="SemEspaamento"/>
+        <w:rPr>
+          <w:sz w:val="32"/>
+          <w:szCs w:val="32"/>
+        </w:rPr>
+      </w:pPr>
+    </w:p>
+    <w:p>
+      <w:pPr>
+        <w:pStyle w:val="SemEspaamento"/>
+        <w:rPr>
+          <w:sz w:val="32"/>
+          <w:szCs w:val="32"/>
+        </w:rPr>
+      </w:pPr>
+      <w:r>
+        <w:rPr>
+          <w:sz w:val="32"/>
+          <w:szCs w:val="32"/>
+        </w:rPr>
+        <w:t xml:space="preserve">depois caso queira apagar essa pasta  de </w:t>
+      </w:r>
+      <w:proofErr w:type="spellStart"/>
+      <w:r>
+        <w:rPr>
+          <w:sz w:val="32"/>
+          <w:szCs w:val="32"/>
+        </w:rPr>
+        <w:t>node_modules</w:t>
+      </w:r>
+      <w:proofErr w:type="spellEnd"/>
+      <w:r>
+        <w:rPr>
+          <w:sz w:val="32"/>
+          <w:szCs w:val="32"/>
+        </w:rPr>
+        <w:t xml:space="preserve"> para fazer o envio do projeto você </w:t>
+      </w:r>
+      <w:proofErr w:type="spellStart"/>
+      <w:r>
+        <w:rPr>
+          <w:sz w:val="32"/>
+          <w:szCs w:val="32"/>
+        </w:rPr>
+        <w:t>podepois</w:t>
+      </w:r>
+      <w:proofErr w:type="spellEnd"/>
+      <w:r>
+        <w:rPr>
+          <w:sz w:val="32"/>
+          <w:szCs w:val="32"/>
+        </w:rPr>
+        <w:t xml:space="preserve"> ficara mais rápido o envio</w:t>
+      </w:r>
+    </w:p>
+    <w:p>
+      <w:pPr>
+        <w:pStyle w:val="SemEspaamento"/>
+        <w:rPr>
+          <w:sz w:val="32"/>
+          <w:szCs w:val="32"/>
+        </w:rPr>
+      </w:pPr>
+      <w:r>
+        <w:rPr>
+          <w:sz w:val="32"/>
+          <w:szCs w:val="32"/>
+        </w:rPr>
+        <w:lastRenderedPageBreak/>
+        <w:t xml:space="preserve">Caso queira a pasta </w:t>
+      </w:r>
+      <w:proofErr w:type="spellStart"/>
+      <w:r>
+        <w:rPr>
+          <w:sz w:val="32"/>
+          <w:szCs w:val="32"/>
+        </w:rPr>
+        <w:t>devolta</w:t>
+      </w:r>
+      <w:proofErr w:type="spellEnd"/>
+      <w:r>
+        <w:rPr>
+          <w:sz w:val="32"/>
+          <w:szCs w:val="32"/>
+        </w:rPr>
+        <w:t xml:space="preserve"> basta </w:t>
+      </w:r>
+      <w:proofErr w:type="spellStart"/>
+      <w:r>
+        <w:rPr>
+          <w:sz w:val="32"/>
+          <w:szCs w:val="32"/>
+        </w:rPr>
+        <w:t>da</w:t>
+      </w:r>
+      <w:proofErr w:type="spellEnd"/>
+      <w:r>
+        <w:rPr>
+          <w:sz w:val="32"/>
+          <w:szCs w:val="32"/>
+        </w:rPr>
+        <w:t xml:space="preserve"> um:</w:t>
+      </w:r>
+    </w:p>
+    <w:p>
+      <w:pPr>
+        <w:pStyle w:val="SemEspaamento"/>
+        <w:rPr>
+          <w:sz w:val="32"/>
+          <w:szCs w:val="32"/>
+        </w:rPr>
+      </w:pPr>
+      <w:r>
+        <w:rPr>
+          <w:sz w:val="32"/>
+          <w:szCs w:val="32"/>
+        </w:rPr>
+        <w:t xml:space="preserve"> </w:t>
+      </w:r>
+      <w:proofErr w:type="spellStart"/>
+      <w:r>
+        <w:rPr>
+          <w:sz w:val="32"/>
+          <w:szCs w:val="32"/>
+        </w:rPr>
+        <w:t>npm</w:t>
+      </w:r>
+      <w:proofErr w:type="spellEnd"/>
+      <w:r>
+        <w:rPr>
+          <w:sz w:val="32"/>
+          <w:szCs w:val="32"/>
+        </w:rPr>
+        <w:t xml:space="preserve"> </w:t>
+      </w:r>
+      <w:proofErr w:type="spellStart"/>
+      <w:r>
+        <w:rPr>
+          <w:sz w:val="32"/>
+          <w:szCs w:val="32"/>
+        </w:rPr>
+        <w:t>install</w:t>
+      </w:r>
+      <w:proofErr w:type="spellEnd"/>
+      <w:r>
+        <w:rPr>
+          <w:sz w:val="32"/>
+          <w:szCs w:val="32"/>
+        </w:rPr>
+        <w:t xml:space="preserve"> </w:t>
+      </w:r>
+    </w:p>
+    <w:p>
+      <w:pPr>
+        <w:pStyle w:val="SemEspaamento"/>
+        <w:rPr>
+          <w:sz w:val="32"/>
+          <w:szCs w:val="32"/>
+        </w:rPr>
+      </w:pPr>
+      <w:r>
+        <w:rPr>
+          <w:sz w:val="32"/>
+          <w:szCs w:val="32"/>
+        </w:rPr>
+        <w:t xml:space="preserve">que ele irar ler e ver se você tem os arquivos necessário para o projeto, caso não tenha ele </w:t>
+      </w:r>
+      <w:proofErr w:type="spellStart"/>
+      <w:r>
+        <w:rPr>
+          <w:sz w:val="32"/>
+          <w:szCs w:val="32"/>
+        </w:rPr>
+        <w:t>ira</w:t>
+      </w:r>
+      <w:proofErr w:type="spellEnd"/>
+      <w:r>
+        <w:rPr>
+          <w:sz w:val="32"/>
+          <w:szCs w:val="32"/>
+        </w:rPr>
+        <w:t xml:space="preserve"> baixar os arquivos necessário.</w:t>
+      </w:r>
+    </w:p>
+    <w:p>
+      <w:pPr>
+        <w:pStyle w:val="SemEspaamento"/>
+        <w:rPr>
+          <w:sz w:val="32"/>
+          <w:szCs w:val="32"/>
+        </w:rPr>
+      </w:pPr>
+    </w:p>
+    <w:p>
+      <w:pPr>
+        <w:pStyle w:val="SemEspaamento"/>
+        <w:rPr>
+          <w:sz w:val="32"/>
+          <w:szCs w:val="32"/>
+        </w:rPr>
+      </w:pPr>
+      <w:r>
+        <w:rPr>
+          <w:sz w:val="32"/>
+          <w:szCs w:val="32"/>
+        </w:rPr>
+        <w:t xml:space="preserve">Agora iremos criar o arquivo de configuração do </w:t>
+      </w:r>
+      <w:proofErr w:type="spellStart"/>
+      <w:r>
+        <w:rPr>
+          <w:sz w:val="32"/>
+          <w:szCs w:val="32"/>
+        </w:rPr>
+        <w:t>webpack</w:t>
+      </w:r>
+      <w:proofErr w:type="spellEnd"/>
+    </w:p>
+    <w:p>
+      <w:pPr>
+        <w:pStyle w:val="SemEspaamento"/>
+        <w:rPr>
+          <w:sz w:val="32"/>
+          <w:szCs w:val="32"/>
+        </w:rPr>
+      </w:pPr>
+      <w:r>
+        <w:rPr>
+          <w:sz w:val="32"/>
+          <w:szCs w:val="32"/>
+        </w:rPr>
+        <w:t>Crie um novo arquivo no seu projeto com o nome:</w:t>
+      </w:r>
+    </w:p>
+    <w:p>
+      <w:pPr>
+        <w:pStyle w:val="SemEspaamento"/>
+        <w:rPr>
+          <w:sz w:val="32"/>
+          <w:szCs w:val="32"/>
+        </w:rPr>
+      </w:pPr>
+      <w:r>
+        <w:rPr>
+          <w:sz w:val="32"/>
+          <w:szCs w:val="32"/>
+        </w:rPr>
+        <w:t>webpack.config.js</w:t>
+      </w:r>
+    </w:p>
+    <w:p>
+      <w:pPr>
+        <w:pStyle w:val="SemEspaamento"/>
+        <w:rPr>
+          <w:sz w:val="32"/>
+          <w:szCs w:val="32"/>
+        </w:rPr>
+      </w:pPr>
+    </w:p>
+    <w:p>
+      <w:pPr>
+        <w:pStyle w:val="SemEspaamento"/>
+        <w:rPr>
+          <w:sz w:val="32"/>
+          <w:szCs w:val="32"/>
+        </w:rPr>
+      </w:pPr>
+      <w:r>
+        <w:rPr>
+          <w:sz w:val="32"/>
+          <w:szCs w:val="32"/>
+        </w:rPr>
+        <w:t xml:space="preserve">no arquivo </w:t>
+      </w:r>
+      <w:r>
+        <w:rPr>
+          <w:sz w:val="32"/>
+          <w:szCs w:val="32"/>
+        </w:rPr>
+        <w:t>webpack.config.js</w:t>
+      </w:r>
+      <w:r>
+        <w:rPr>
+          <w:sz w:val="32"/>
+          <w:szCs w:val="32"/>
+        </w:rPr>
+        <w:t xml:space="preserve"> coloque esse código:</w:t>
+      </w:r>
+    </w:p>
+    <w:p>
+      <w:pPr>
+        <w:shd w:val="clear" w:color="auto" w:fill="1E1E1E"/>
+        <w:spacing w:after="0" w:line="360" w:lineRule="atLeast"/>
+        <w:rPr>
+          <w:rFonts w:ascii="Consolas" w:eastAsia="Times New Roman" w:hAnsi="Consolas" w:cs="Times New Roman"/>
+          <w:color w:val="D4D4D4"/>
+          <w:sz w:val="27"/>
+          <w:szCs w:val="27"/>
+          <w:lang w:eastAsia="pt-BR"/>
+        </w:rPr>
+      </w:pPr>
+      <w:proofErr w:type="spellStart"/>
+      <w:r>
+        <w:rPr>
+          <w:rFonts w:ascii="Consolas" w:eastAsia="Times New Roman" w:hAnsi="Consolas" w:cs="Times New Roman"/>
+          <w:color w:val="569CD6"/>
+          <w:sz w:val="27"/>
+          <w:szCs w:val="27"/>
+          <w:lang w:eastAsia="pt-BR"/>
+        </w:rPr>
+        <w:t>const</w:t>
+      </w:r>
+      <w:proofErr w:type="spellEnd"/>
+      <w:r>
+        <w:rPr>
+          <w:rFonts w:ascii="Consolas" w:eastAsia="Times New Roman" w:hAnsi="Consolas" w:cs="Times New Roman"/>
+          <w:color w:val="D4D4D4"/>
+          <w:sz w:val="27"/>
+          <w:szCs w:val="27"/>
+          <w:lang w:eastAsia="pt-BR"/>
+        </w:rPr>
+        <w:t xml:space="preserve"> </w:t>
+      </w:r>
+      <w:r>
+        <w:rPr>
+          <w:rFonts w:ascii="Consolas" w:eastAsia="Times New Roman" w:hAnsi="Consolas" w:cs="Times New Roman"/>
+          <w:color w:val="4FC1FF"/>
+          <w:sz w:val="27"/>
+          <w:szCs w:val="27"/>
+          <w:lang w:eastAsia="pt-BR"/>
+        </w:rPr>
+        <w:t>path</w:t>
+      </w:r>
+      <w:r>
+        <w:rPr>
+          <w:rFonts w:ascii="Consolas" w:eastAsia="Times New Roman" w:hAnsi="Consolas" w:cs="Times New Roman"/>
+          <w:color w:val="D4D4D4"/>
+          <w:sz w:val="27"/>
+          <w:szCs w:val="27"/>
+          <w:lang w:eastAsia="pt-BR"/>
+        </w:rPr>
+        <w:t xml:space="preserve"> = </w:t>
+      </w:r>
+      <w:r>
+        <w:rPr>
+          <w:rFonts w:ascii="Consolas" w:eastAsia="Times New Roman" w:hAnsi="Consolas" w:cs="Times New Roman"/>
+          <w:color w:val="DCDCAA"/>
+          <w:sz w:val="27"/>
+          <w:szCs w:val="27"/>
+          <w:lang w:eastAsia="pt-BR"/>
+        </w:rPr>
+        <w:t>require</w:t>
+      </w:r>
+      <w:r>
+        <w:rPr>
+          <w:rFonts w:ascii="Consolas" w:eastAsia="Times New Roman" w:hAnsi="Consolas" w:cs="Times New Roman"/>
+          <w:color w:val="D4D4D4"/>
+          <w:sz w:val="27"/>
+          <w:szCs w:val="27"/>
+          <w:lang w:eastAsia="pt-BR"/>
+        </w:rPr>
+        <w:t>(</w:t>
+      </w:r>
+      <w:r>
+        <w:rPr>
+          <w:rFonts w:ascii="Consolas" w:eastAsia="Times New Roman" w:hAnsi="Consolas" w:cs="Times New Roman"/>
+          <w:color w:val="CE9178"/>
+          <w:sz w:val="27"/>
+          <w:szCs w:val="27"/>
+          <w:lang w:eastAsia="pt-BR"/>
+        </w:rPr>
+        <w:t>'path'</w:t>
+      </w:r>
+      <w:r>
+        <w:rPr>
+          <w:rFonts w:ascii="Consolas" w:eastAsia="Times New Roman" w:hAnsi="Consolas" w:cs="Times New Roman"/>
+          <w:color w:val="D4D4D4"/>
+          <w:sz w:val="27"/>
+          <w:szCs w:val="27"/>
+          <w:lang w:eastAsia="pt-BR"/>
+        </w:rPr>
+        <w:t>);</w:t>
+      </w:r>
+    </w:p>
+    <w:p>
+      <w:pPr>
+        <w:shd w:val="clear" w:color="auto" w:fill="1E1E1E"/>
+        <w:spacing w:after="0" w:line="360" w:lineRule="atLeast"/>
+        <w:rPr>
+          <w:rFonts w:ascii="Consolas" w:eastAsia="Times New Roman" w:hAnsi="Consolas" w:cs="Times New Roman"/>
+          <w:color w:val="D4D4D4"/>
+          <w:sz w:val="27"/>
+          <w:szCs w:val="27"/>
+          <w:lang w:eastAsia="pt-BR"/>
+        </w:rPr>
+      </w:pPr>
+    </w:p>
+    <w:p>
+      <w:pPr>
+        <w:shd w:val="clear" w:color="auto" w:fill="1E1E1E"/>
+        <w:spacing w:after="0" w:line="360" w:lineRule="atLeast"/>
+        <w:rPr>
+          <w:rFonts w:ascii="Consolas" w:eastAsia="Times New Roman" w:hAnsi="Consolas" w:cs="Times New Roman"/>
+          <w:color w:val="D4D4D4"/>
+          <w:sz w:val="27"/>
+          <w:szCs w:val="27"/>
+          <w:lang w:eastAsia="pt-BR"/>
+        </w:rPr>
+      </w:pPr>
+      <w:proofErr w:type="spellStart"/>
+      <w:r>
+        <w:rPr>
+          <w:rFonts w:ascii="Consolas" w:eastAsia="Times New Roman" w:hAnsi="Consolas" w:cs="Times New Roman"/>
+          <w:color w:val="4EC9B0"/>
+          <w:sz w:val="27"/>
+          <w:szCs w:val="27"/>
+          <w:lang w:eastAsia="pt-BR"/>
+        </w:rPr>
+        <w:t>module</w:t>
+      </w:r>
+      <w:r>
+        <w:rPr>
+          <w:rFonts w:ascii="Consolas" w:eastAsia="Times New Roman" w:hAnsi="Consolas" w:cs="Times New Roman"/>
+          <w:color w:val="D4D4D4"/>
+          <w:sz w:val="27"/>
+          <w:szCs w:val="27"/>
+          <w:lang w:eastAsia="pt-BR"/>
+        </w:rPr>
+        <w:t>.</w:t>
+      </w:r>
+      <w:r>
+        <w:rPr>
+          <w:rFonts w:ascii="Consolas" w:eastAsia="Times New Roman" w:hAnsi="Consolas" w:cs="Times New Roman"/>
+          <w:color w:val="4EC9B0"/>
+          <w:sz w:val="27"/>
+          <w:szCs w:val="27"/>
+          <w:lang w:eastAsia="pt-BR"/>
+        </w:rPr>
+        <w:t>exports</w:t>
+      </w:r>
+      <w:proofErr w:type="spellEnd"/>
+      <w:r>
+        <w:rPr>
+          <w:rFonts w:ascii="Consolas" w:eastAsia="Times New Roman" w:hAnsi="Consolas" w:cs="Times New Roman"/>
+          <w:color w:val="D4D4D4"/>
+          <w:sz w:val="27"/>
+          <w:szCs w:val="27"/>
+          <w:lang w:eastAsia="pt-BR"/>
+        </w:rPr>
+        <w:t xml:space="preserve"> = {</w:t>
+      </w:r>
+    </w:p>
+    <w:p>
+      <w:pPr>
+        <w:shd w:val="clear" w:color="auto" w:fill="1E1E1E"/>
+        <w:spacing w:after="0" w:line="360" w:lineRule="atLeast"/>
+        <w:rPr>
+          <w:rFonts w:ascii="Consolas" w:eastAsia="Times New Roman" w:hAnsi="Consolas" w:cs="Times New Roman"/>
+          <w:color w:val="D4D4D4"/>
+          <w:sz w:val="27"/>
+          <w:szCs w:val="27"/>
+          <w:lang w:eastAsia="pt-BR"/>
+        </w:rPr>
+      </w:pPr>
+      <w:r>
+        <w:rPr>
+          <w:rFonts w:ascii="Consolas" w:eastAsia="Times New Roman" w:hAnsi="Consolas" w:cs="Times New Roman"/>
+          <w:color w:val="D4D4D4"/>
+          <w:sz w:val="27"/>
+          <w:szCs w:val="27"/>
+          <w:lang w:eastAsia="pt-BR"/>
+        </w:rPr>
+        <w:t xml:space="preserve">    </w:t>
+      </w:r>
+      <w:proofErr w:type="spellStart"/>
+      <w:r>
+        <w:rPr>
+          <w:rFonts w:ascii="Consolas" w:eastAsia="Times New Roman" w:hAnsi="Consolas" w:cs="Times New Roman"/>
+          <w:color w:val="9CDCFE"/>
+          <w:sz w:val="27"/>
+          <w:szCs w:val="27"/>
+          <w:lang w:eastAsia="pt-BR"/>
+        </w:rPr>
+        <w:t>mode</w:t>
+      </w:r>
+      <w:proofErr w:type="spellEnd"/>
+      <w:r>
+        <w:rPr>
+          <w:rFonts w:ascii="Consolas" w:eastAsia="Times New Roman" w:hAnsi="Consolas" w:cs="Times New Roman"/>
+          <w:color w:val="9CDCFE"/>
+          <w:sz w:val="27"/>
+          <w:szCs w:val="27"/>
+          <w:lang w:eastAsia="pt-BR"/>
+        </w:rPr>
+        <w:t>:</w:t>
+      </w:r>
+      <w:r>
+        <w:rPr>
+          <w:rFonts w:ascii="Consolas" w:eastAsia="Times New Roman" w:hAnsi="Consolas" w:cs="Times New Roman"/>
+          <w:color w:val="D4D4D4"/>
+          <w:sz w:val="27"/>
+          <w:szCs w:val="27"/>
+          <w:lang w:eastAsia="pt-BR"/>
+        </w:rPr>
+        <w:t xml:space="preserve"> </w:t>
+      </w:r>
+      <w:r>
+        <w:rPr>
+          <w:rFonts w:ascii="Consolas" w:eastAsia="Times New Roman" w:hAnsi="Consolas" w:cs="Times New Roman"/>
+          <w:color w:val="CE9178"/>
+          <w:sz w:val="27"/>
+          <w:szCs w:val="27"/>
+          <w:lang w:eastAsia="pt-BR"/>
+        </w:rPr>
+        <w:t>'</w:t>
+      </w:r>
+      <w:proofErr w:type="spellStart"/>
+      <w:r>
+        <w:rPr>
+          <w:rFonts w:ascii="Consolas" w:eastAsia="Times New Roman" w:hAnsi="Consolas" w:cs="Times New Roman"/>
+          <w:color w:val="CE9178"/>
+          <w:sz w:val="27"/>
+          <w:szCs w:val="27"/>
+          <w:lang w:eastAsia="pt-BR"/>
+        </w:rPr>
+        <w:t>development</w:t>
+      </w:r>
+      <w:proofErr w:type="spellEnd"/>
+      <w:r>
+        <w:rPr>
+          <w:rFonts w:ascii="Consolas" w:eastAsia="Times New Roman" w:hAnsi="Consolas" w:cs="Times New Roman"/>
+          <w:color w:val="CE9178"/>
+          <w:sz w:val="27"/>
+          <w:szCs w:val="27"/>
+          <w:lang w:eastAsia="pt-BR"/>
+        </w:rPr>
+        <w:t>'</w:t>
+      </w:r>
+      <w:r>
+        <w:rPr>
+          <w:rFonts w:ascii="Consolas" w:eastAsia="Times New Roman" w:hAnsi="Consolas" w:cs="Times New Roman"/>
+          <w:color w:val="D4D4D4"/>
+          <w:sz w:val="27"/>
+          <w:szCs w:val="27"/>
+          <w:lang w:eastAsia="pt-BR"/>
+        </w:rPr>
+        <w:t>,</w:t>
+      </w:r>
+    </w:p>
+    <w:p>
+      <w:pPr>
+        <w:shd w:val="clear" w:color="auto" w:fill="1E1E1E"/>
+        <w:spacing w:after="0" w:line="360" w:lineRule="atLeast"/>
+        <w:rPr>
+          <w:rFonts w:ascii="Consolas" w:eastAsia="Times New Roman" w:hAnsi="Consolas" w:cs="Times New Roman"/>
+          <w:color w:val="D4D4D4"/>
+          <w:sz w:val="27"/>
+          <w:szCs w:val="27"/>
+          <w:lang w:eastAsia="pt-BR"/>
+        </w:rPr>
+      </w:pPr>
+      <w:r>
+        <w:rPr>
+          <w:rFonts w:ascii="Consolas" w:eastAsia="Times New Roman" w:hAnsi="Consolas" w:cs="Times New Roman"/>
+          <w:color w:val="D4D4D4"/>
+          <w:sz w:val="27"/>
+          <w:szCs w:val="27"/>
+          <w:lang w:eastAsia="pt-BR"/>
+        </w:rPr>
+        <w:t xml:space="preserve">    </w:t>
+      </w:r>
+      <w:proofErr w:type="spellStart"/>
+      <w:r>
+        <w:rPr>
+          <w:rFonts w:ascii="Consolas" w:eastAsia="Times New Roman" w:hAnsi="Consolas" w:cs="Times New Roman"/>
+          <w:color w:val="9CDCFE"/>
+          <w:sz w:val="27"/>
+          <w:szCs w:val="27"/>
+          <w:lang w:eastAsia="pt-BR"/>
+        </w:rPr>
+        <w:t>entry</w:t>
+      </w:r>
+      <w:proofErr w:type="spellEnd"/>
+      <w:r>
+        <w:rPr>
+          <w:rFonts w:ascii="Consolas" w:eastAsia="Times New Roman" w:hAnsi="Consolas" w:cs="Times New Roman"/>
+          <w:color w:val="9CDCFE"/>
+          <w:sz w:val="27"/>
+          <w:szCs w:val="27"/>
+          <w:lang w:eastAsia="pt-BR"/>
+        </w:rPr>
+        <w:t>:</w:t>
+      </w:r>
+      <w:r>
+        <w:rPr>
+          <w:rFonts w:ascii="Consolas" w:eastAsia="Times New Roman" w:hAnsi="Consolas" w:cs="Times New Roman"/>
+          <w:color w:val="D4D4D4"/>
+          <w:sz w:val="27"/>
+          <w:szCs w:val="27"/>
+          <w:lang w:eastAsia="pt-BR"/>
+        </w:rPr>
+        <w:t xml:space="preserve"> </w:t>
+      </w:r>
+      <w:r>
+        <w:rPr>
+          <w:rFonts w:ascii="Consolas" w:eastAsia="Times New Roman" w:hAnsi="Consolas" w:cs="Times New Roman"/>
+          <w:color w:val="CE9178"/>
+          <w:sz w:val="27"/>
+          <w:szCs w:val="27"/>
+          <w:lang w:eastAsia="pt-BR"/>
+        </w:rPr>
+        <w:t>'./</w:t>
+      </w:r>
+      <w:proofErr w:type="spellStart"/>
+      <w:r>
+        <w:rPr>
+          <w:rFonts w:ascii="Consolas" w:eastAsia="Times New Roman" w:hAnsi="Consolas" w:cs="Times New Roman"/>
+          <w:color w:val="CE9178"/>
+          <w:sz w:val="27"/>
+          <w:szCs w:val="27"/>
+          <w:lang w:eastAsia="pt-BR"/>
+        </w:rPr>
+        <w:t>src</w:t>
+      </w:r>
+      <w:proofErr w:type="spellEnd"/>
+      <w:r>
+        <w:rPr>
+          <w:rFonts w:ascii="Consolas" w:eastAsia="Times New Roman" w:hAnsi="Consolas" w:cs="Times New Roman"/>
+          <w:color w:val="CE9178"/>
+          <w:sz w:val="27"/>
+          <w:szCs w:val="27"/>
+          <w:lang w:eastAsia="pt-BR"/>
+        </w:rPr>
+        <w:t>/index.js'</w:t>
+      </w:r>
+      <w:r>
+        <w:rPr>
+          <w:rFonts w:ascii="Consolas" w:eastAsia="Times New Roman" w:hAnsi="Consolas" w:cs="Times New Roman"/>
+          <w:color w:val="D4D4D4"/>
+          <w:sz w:val="27"/>
+          <w:szCs w:val="27"/>
+          <w:lang w:eastAsia="pt-BR"/>
+        </w:rPr>
+        <w:t>,</w:t>
+      </w:r>
+    </w:p>
+    <w:p>
+      <w:pPr>
+        <w:shd w:val="clear" w:color="auto" w:fill="1E1E1E"/>
+        <w:spacing w:after="0" w:line="360" w:lineRule="atLeast"/>
+        <w:rPr>
+          <w:rFonts w:ascii="Consolas" w:eastAsia="Times New Roman" w:hAnsi="Consolas" w:cs="Times New Roman"/>
+          <w:color w:val="D4D4D4"/>
+          <w:sz w:val="27"/>
+          <w:szCs w:val="27"/>
+          <w:lang w:eastAsia="pt-BR"/>
+        </w:rPr>
+      </w:pPr>
+      <w:r>
+        <w:rPr>
+          <w:rFonts w:ascii="Consolas" w:eastAsia="Times New Roman" w:hAnsi="Consolas" w:cs="Times New Roman"/>
+          <w:color w:val="D4D4D4"/>
+          <w:sz w:val="27"/>
+          <w:szCs w:val="27"/>
+          <w:lang w:eastAsia="pt-BR"/>
+        </w:rPr>
+        <w:t xml:space="preserve">    </w:t>
+      </w:r>
+      <w:r>
+        <w:rPr>
+          <w:rFonts w:ascii="Consolas" w:eastAsia="Times New Roman" w:hAnsi="Consolas" w:cs="Times New Roman"/>
+          <w:color w:val="9CDCFE"/>
+          <w:sz w:val="27"/>
+          <w:szCs w:val="27"/>
+          <w:lang w:eastAsia="pt-BR"/>
+        </w:rPr>
+        <w:t>output:</w:t>
+      </w:r>
+      <w:r>
+        <w:rPr>
+          <w:rFonts w:ascii="Consolas" w:eastAsia="Times New Roman" w:hAnsi="Consolas" w:cs="Times New Roman"/>
+          <w:color w:val="D4D4D4"/>
+          <w:sz w:val="27"/>
+          <w:szCs w:val="27"/>
+          <w:lang w:eastAsia="pt-BR"/>
+        </w:rPr>
+        <w:t xml:space="preserve"> {</w:t>
+      </w:r>
+    </w:p>
+    <w:p>
+      <w:pPr>
+        <w:shd w:val="clear" w:color="auto" w:fill="1E1E1E"/>
+        <w:spacing w:after="0" w:line="360" w:lineRule="atLeast"/>
+        <w:rPr>
+          <w:rFonts w:ascii="Consolas" w:eastAsia="Times New Roman" w:hAnsi="Consolas" w:cs="Times New Roman"/>
+          <w:color w:val="D4D4D4"/>
+          <w:sz w:val="27"/>
+          <w:szCs w:val="27"/>
+          <w:lang w:eastAsia="pt-BR"/>
+        </w:rPr>
+      </w:pPr>
+      <w:r>
+        <w:rPr>
+          <w:rFonts w:ascii="Consolas" w:eastAsia="Times New Roman" w:hAnsi="Consolas" w:cs="Times New Roman"/>
+          <w:color w:val="D4D4D4"/>
+          <w:sz w:val="27"/>
+          <w:szCs w:val="27"/>
+          <w:lang w:eastAsia="pt-BR"/>
+        </w:rPr>
+        <w:t xml:space="preserve">        </w:t>
+      </w:r>
+      <w:r>
+        <w:rPr>
+          <w:rFonts w:ascii="Consolas" w:eastAsia="Times New Roman" w:hAnsi="Consolas" w:cs="Times New Roman"/>
+          <w:color w:val="9CDCFE"/>
+          <w:sz w:val="27"/>
+          <w:szCs w:val="27"/>
+          <w:lang w:eastAsia="pt-BR"/>
+        </w:rPr>
+        <w:t>path:</w:t>
+      </w:r>
+      <w:r>
+        <w:rPr>
+          <w:rFonts w:ascii="Consolas" w:eastAsia="Times New Roman" w:hAnsi="Consolas" w:cs="Times New Roman"/>
+          <w:color w:val="D4D4D4"/>
+          <w:sz w:val="27"/>
+          <w:szCs w:val="27"/>
+          <w:lang w:eastAsia="pt-BR"/>
+        </w:rPr>
+        <w:t xml:space="preserve"> </w:t>
+      </w:r>
+      <w:proofErr w:type="spellStart"/>
+      <w:r>
+        <w:rPr>
+          <w:rFonts w:ascii="Consolas" w:eastAsia="Times New Roman" w:hAnsi="Consolas" w:cs="Times New Roman"/>
+          <w:color w:val="4FC1FF"/>
+          <w:sz w:val="27"/>
+          <w:szCs w:val="27"/>
+          <w:lang w:eastAsia="pt-BR"/>
+        </w:rPr>
+        <w:t>path</w:t>
+      </w:r>
+      <w:r>
+        <w:rPr>
+          <w:rFonts w:ascii="Consolas" w:eastAsia="Times New Roman" w:hAnsi="Consolas" w:cs="Times New Roman"/>
+          <w:color w:val="D4D4D4"/>
+          <w:sz w:val="27"/>
+          <w:szCs w:val="27"/>
+          <w:lang w:eastAsia="pt-BR"/>
+        </w:rPr>
+        <w:t>.</w:t>
+      </w:r>
+      <w:r>
+        <w:rPr>
+          <w:rFonts w:ascii="Consolas" w:eastAsia="Times New Roman" w:hAnsi="Consolas" w:cs="Times New Roman"/>
+          <w:color w:val="DCDCAA"/>
+          <w:sz w:val="27"/>
+          <w:szCs w:val="27"/>
+          <w:lang w:eastAsia="pt-BR"/>
+        </w:rPr>
+        <w:t>resolve</w:t>
+      </w:r>
+      <w:proofErr w:type="spellEnd"/>
+      <w:r>
+        <w:rPr>
+          <w:rFonts w:ascii="Consolas" w:eastAsia="Times New Roman" w:hAnsi="Consolas" w:cs="Times New Roman"/>
+          <w:color w:val="D4D4D4"/>
+          <w:sz w:val="27"/>
+          <w:szCs w:val="27"/>
+          <w:lang w:eastAsia="pt-BR"/>
+        </w:rPr>
+        <w:t>(</w:t>
+      </w:r>
+      <w:r>
+        <w:rPr>
+          <w:rFonts w:ascii="Consolas" w:eastAsia="Times New Roman" w:hAnsi="Consolas" w:cs="Times New Roman"/>
+          <w:color w:val="9CDCFE"/>
+          <w:sz w:val="27"/>
+          <w:szCs w:val="27"/>
+          <w:lang w:eastAsia="pt-BR"/>
+        </w:rPr>
+        <w:t>__</w:t>
+      </w:r>
+      <w:proofErr w:type="spellStart"/>
+      <w:r>
+        <w:rPr>
+          <w:rFonts w:ascii="Consolas" w:eastAsia="Times New Roman" w:hAnsi="Consolas" w:cs="Times New Roman"/>
+          <w:color w:val="9CDCFE"/>
+          <w:sz w:val="27"/>
+          <w:szCs w:val="27"/>
+          <w:lang w:eastAsia="pt-BR"/>
+        </w:rPr>
+        <w:t>dirname</w:t>
+      </w:r>
+      <w:proofErr w:type="spellEnd"/>
+      <w:r>
+        <w:rPr>
+          <w:rFonts w:ascii="Consolas" w:eastAsia="Times New Roman" w:hAnsi="Consolas" w:cs="Times New Roman"/>
+          <w:color w:val="D4D4D4"/>
+          <w:sz w:val="27"/>
+          <w:szCs w:val="27"/>
+          <w:lang w:eastAsia="pt-BR"/>
+        </w:rPr>
+        <w:t xml:space="preserve">, </w:t>
+      </w:r>
+      <w:r>
+        <w:rPr>
+          <w:rFonts w:ascii="Consolas" w:eastAsia="Times New Roman" w:hAnsi="Consolas" w:cs="Times New Roman"/>
+          <w:color w:val="CE9178"/>
+          <w:sz w:val="27"/>
+          <w:szCs w:val="27"/>
+          <w:lang w:eastAsia="pt-BR"/>
+        </w:rPr>
+        <w:t>'</w:t>
+      </w:r>
+      <w:proofErr w:type="spellStart"/>
+      <w:r>
+        <w:rPr>
+          <w:rFonts w:ascii="Consolas" w:eastAsia="Times New Roman" w:hAnsi="Consolas" w:cs="Times New Roman"/>
+          <w:color w:val="CE9178"/>
+          <w:sz w:val="27"/>
+          <w:szCs w:val="27"/>
+          <w:lang w:eastAsia="pt-BR"/>
+        </w:rPr>
+        <w:t>public</w:t>
+      </w:r>
+      <w:proofErr w:type="spellEnd"/>
+      <w:r>
+        <w:rPr>
+          <w:rFonts w:ascii="Consolas" w:eastAsia="Times New Roman" w:hAnsi="Consolas" w:cs="Times New Roman"/>
+          <w:color w:val="CE9178"/>
+          <w:sz w:val="27"/>
+          <w:szCs w:val="27"/>
+          <w:lang w:eastAsia="pt-BR"/>
+        </w:rPr>
+        <w:t>'</w:t>
+      </w:r>
+      <w:r>
+        <w:rPr>
+          <w:rFonts w:ascii="Consolas" w:eastAsia="Times New Roman" w:hAnsi="Consolas" w:cs="Times New Roman"/>
+          <w:color w:val="D4D4D4"/>
+          <w:sz w:val="27"/>
+          <w:szCs w:val="27"/>
+          <w:lang w:eastAsia="pt-BR"/>
+        </w:rPr>
+        <w:t xml:space="preserve">, </w:t>
+      </w:r>
+      <w:r>
+        <w:rPr>
+          <w:rFonts w:ascii="Consolas" w:eastAsia="Times New Roman" w:hAnsi="Consolas" w:cs="Times New Roman"/>
+          <w:color w:val="CE9178"/>
+          <w:sz w:val="27"/>
+          <w:szCs w:val="27"/>
+          <w:lang w:eastAsia="pt-BR"/>
+        </w:rPr>
+        <w:t>'</w:t>
+      </w:r>
+      <w:proofErr w:type="spellStart"/>
+      <w:r>
+        <w:rPr>
+          <w:rFonts w:ascii="Consolas" w:eastAsia="Times New Roman" w:hAnsi="Consolas" w:cs="Times New Roman"/>
+          <w:color w:val="CE9178"/>
+          <w:sz w:val="27"/>
+          <w:szCs w:val="27"/>
+          <w:lang w:eastAsia="pt-BR"/>
+        </w:rPr>
+        <w:t>assets</w:t>
+      </w:r>
+      <w:proofErr w:type="spellEnd"/>
+      <w:r>
+        <w:rPr>
+          <w:rFonts w:ascii="Consolas" w:eastAsia="Times New Roman" w:hAnsi="Consolas" w:cs="Times New Roman"/>
+          <w:color w:val="CE9178"/>
+          <w:sz w:val="27"/>
+          <w:szCs w:val="27"/>
+          <w:lang w:eastAsia="pt-BR"/>
+        </w:rPr>
+        <w:t>'</w:t>
+      </w:r>
+      <w:r>
+        <w:rPr>
+          <w:rFonts w:ascii="Consolas" w:eastAsia="Times New Roman" w:hAnsi="Consolas" w:cs="Times New Roman"/>
+          <w:color w:val="D4D4D4"/>
+          <w:sz w:val="27"/>
+          <w:szCs w:val="27"/>
+          <w:lang w:eastAsia="pt-BR"/>
+        </w:rPr>
+        <w:t xml:space="preserve">, </w:t>
+      </w:r>
+      <w:r>
+        <w:rPr>
+          <w:rFonts w:ascii="Consolas" w:eastAsia="Times New Roman" w:hAnsi="Consolas" w:cs="Times New Roman"/>
+          <w:color w:val="CE9178"/>
+          <w:sz w:val="27"/>
+          <w:szCs w:val="27"/>
+          <w:lang w:eastAsia="pt-BR"/>
+        </w:rPr>
+        <w:t>'</w:t>
+      </w:r>
+      <w:proofErr w:type="spellStart"/>
+      <w:r>
+        <w:rPr>
+          <w:rFonts w:ascii="Consolas" w:eastAsia="Times New Roman" w:hAnsi="Consolas" w:cs="Times New Roman"/>
+          <w:color w:val="CE9178"/>
+          <w:sz w:val="27"/>
+          <w:szCs w:val="27"/>
+          <w:lang w:eastAsia="pt-BR"/>
+        </w:rPr>
+        <w:t>js</w:t>
+      </w:r>
+      <w:proofErr w:type="spellEnd"/>
+      <w:r>
+        <w:rPr>
+          <w:rFonts w:ascii="Consolas" w:eastAsia="Times New Roman" w:hAnsi="Consolas" w:cs="Times New Roman"/>
+          <w:color w:val="CE9178"/>
+          <w:sz w:val="27"/>
+          <w:szCs w:val="27"/>
+          <w:lang w:eastAsia="pt-BR"/>
+        </w:rPr>
+        <w:t>'</w:t>
+      </w:r>
+      <w:r>
+        <w:rPr>
+          <w:rFonts w:ascii="Consolas" w:eastAsia="Times New Roman" w:hAnsi="Consolas" w:cs="Times New Roman"/>
+          <w:color w:val="D4D4D4"/>
+          <w:sz w:val="27"/>
+          <w:szCs w:val="27"/>
+          <w:lang w:eastAsia="pt-BR"/>
+        </w:rPr>
+        <w:t>),</w:t>
+      </w:r>
+    </w:p>
+    <w:p>
+      <w:pPr>
+        <w:shd w:val="clear" w:color="auto" w:fill="1E1E1E"/>
+        <w:spacing w:after="0" w:line="360" w:lineRule="atLeast"/>
+        <w:rPr>
+          <w:rFonts w:ascii="Consolas" w:eastAsia="Times New Roman" w:hAnsi="Consolas" w:cs="Times New Roman"/>
+          <w:color w:val="D4D4D4"/>
+          <w:sz w:val="27"/>
+          <w:szCs w:val="27"/>
+          <w:lang w:eastAsia="pt-BR"/>
+        </w:rPr>
+      </w:pPr>
+      <w:r>
+        <w:rPr>
+          <w:rFonts w:ascii="Consolas" w:eastAsia="Times New Roman" w:hAnsi="Consolas" w:cs="Times New Roman"/>
+          <w:color w:val="D4D4D4"/>
+          <w:sz w:val="27"/>
+          <w:szCs w:val="27"/>
+          <w:lang w:eastAsia="pt-BR"/>
+        </w:rPr>
+        <w:t xml:space="preserve">        </w:t>
+      </w:r>
+      <w:proofErr w:type="spellStart"/>
+      <w:r>
+        <w:rPr>
+          <w:rFonts w:ascii="Consolas" w:eastAsia="Times New Roman" w:hAnsi="Consolas" w:cs="Times New Roman"/>
+          <w:color w:val="9CDCFE"/>
+          <w:sz w:val="27"/>
+          <w:szCs w:val="27"/>
+          <w:lang w:eastAsia="pt-BR"/>
+        </w:rPr>
+        <w:t>filename</w:t>
+      </w:r>
+      <w:proofErr w:type="spellEnd"/>
+      <w:r>
+        <w:rPr>
+          <w:rFonts w:ascii="Consolas" w:eastAsia="Times New Roman" w:hAnsi="Consolas" w:cs="Times New Roman"/>
+          <w:color w:val="9CDCFE"/>
+          <w:sz w:val="27"/>
+          <w:szCs w:val="27"/>
+          <w:lang w:eastAsia="pt-BR"/>
+        </w:rPr>
+        <w:t>:</w:t>
+      </w:r>
+      <w:r>
+        <w:rPr>
+          <w:rFonts w:ascii="Consolas" w:eastAsia="Times New Roman" w:hAnsi="Consolas" w:cs="Times New Roman"/>
+          <w:color w:val="D4D4D4"/>
+          <w:sz w:val="27"/>
+          <w:szCs w:val="27"/>
+          <w:lang w:eastAsia="pt-BR"/>
+        </w:rPr>
+        <w:t xml:space="preserve"> </w:t>
+      </w:r>
+      <w:r>
+        <w:rPr>
+          <w:rFonts w:ascii="Consolas" w:eastAsia="Times New Roman" w:hAnsi="Consolas" w:cs="Times New Roman"/>
+          <w:color w:val="CE9178"/>
+          <w:sz w:val="27"/>
+          <w:szCs w:val="27"/>
+          <w:lang w:eastAsia="pt-BR"/>
+        </w:rPr>
+        <w:t>'bundle.js'</w:t>
+      </w:r>
+    </w:p>
+    <w:p>
+      <w:pPr>
+        <w:shd w:val="clear" w:color="auto" w:fill="1E1E1E"/>
+        <w:spacing w:after="0" w:line="360" w:lineRule="atLeast"/>
+        <w:rPr>
+          <w:rFonts w:ascii="Consolas" w:eastAsia="Times New Roman" w:hAnsi="Consolas" w:cs="Times New Roman"/>
+          <w:color w:val="D4D4D4"/>
+          <w:sz w:val="27"/>
+          <w:szCs w:val="27"/>
+          <w:lang w:eastAsia="pt-BR"/>
+        </w:rPr>
+      </w:pPr>
+      <w:r>
+        <w:rPr>
+          <w:rFonts w:ascii="Consolas" w:eastAsia="Times New Roman" w:hAnsi="Consolas" w:cs="Times New Roman"/>
+          <w:color w:val="D4D4D4"/>
+          <w:sz w:val="27"/>
+          <w:szCs w:val="27"/>
+          <w:lang w:eastAsia="pt-BR"/>
+        </w:rPr>
+        <w:t>    },</w:t>
+      </w:r>
+    </w:p>
+    <w:p>
+      <w:pPr>
+        <w:shd w:val="clear" w:color="auto" w:fill="1E1E1E"/>
+        <w:spacing w:after="0" w:line="360" w:lineRule="atLeast"/>
+        <w:rPr>
+          <w:rFonts w:ascii="Consolas" w:eastAsia="Times New Roman" w:hAnsi="Consolas" w:cs="Times New Roman"/>
+          <w:color w:val="D4D4D4"/>
+          <w:sz w:val="27"/>
+          <w:szCs w:val="27"/>
+          <w:lang w:eastAsia="pt-BR"/>
+        </w:rPr>
+      </w:pPr>
+      <w:r>
+        <w:rPr>
+          <w:rFonts w:ascii="Consolas" w:eastAsia="Times New Roman" w:hAnsi="Consolas" w:cs="Times New Roman"/>
+          <w:color w:val="D4D4D4"/>
+          <w:sz w:val="27"/>
+          <w:szCs w:val="27"/>
+          <w:lang w:eastAsia="pt-BR"/>
+        </w:rPr>
+        <w:t xml:space="preserve">    </w:t>
+      </w:r>
+      <w:r>
+        <w:rPr>
+          <w:rFonts w:ascii="Consolas" w:eastAsia="Times New Roman" w:hAnsi="Consolas" w:cs="Times New Roman"/>
+          <w:color w:val="9CDCFE"/>
+          <w:sz w:val="27"/>
+          <w:szCs w:val="27"/>
+          <w:lang w:eastAsia="pt-BR"/>
+        </w:rPr>
+        <w:t>module:</w:t>
+      </w:r>
+      <w:r>
+        <w:rPr>
+          <w:rFonts w:ascii="Consolas" w:eastAsia="Times New Roman" w:hAnsi="Consolas" w:cs="Times New Roman"/>
+          <w:color w:val="D4D4D4"/>
+          <w:sz w:val="27"/>
+          <w:szCs w:val="27"/>
+          <w:lang w:eastAsia="pt-BR"/>
+        </w:rPr>
+        <w:t xml:space="preserve"> {</w:t>
+      </w:r>
+    </w:p>
+    <w:p>
+      <w:pPr>
+        <w:shd w:val="clear" w:color="auto" w:fill="1E1E1E"/>
+        <w:spacing w:after="0" w:line="360" w:lineRule="atLeast"/>
+        <w:rPr>
+          <w:rFonts w:ascii="Consolas" w:eastAsia="Times New Roman" w:hAnsi="Consolas" w:cs="Times New Roman"/>
+          <w:color w:val="D4D4D4"/>
+          <w:sz w:val="27"/>
+          <w:szCs w:val="27"/>
+          <w:lang w:eastAsia="pt-BR"/>
+        </w:rPr>
+      </w:pPr>
+      <w:r>
+        <w:rPr>
+          <w:rFonts w:ascii="Consolas" w:eastAsia="Times New Roman" w:hAnsi="Consolas" w:cs="Times New Roman"/>
+          <w:color w:val="D4D4D4"/>
+          <w:sz w:val="27"/>
+          <w:szCs w:val="27"/>
+          <w:lang w:eastAsia="pt-BR"/>
+        </w:rPr>
+        <w:t xml:space="preserve">        </w:t>
+      </w:r>
+      <w:proofErr w:type="spellStart"/>
+      <w:r>
+        <w:rPr>
+          <w:rFonts w:ascii="Consolas" w:eastAsia="Times New Roman" w:hAnsi="Consolas" w:cs="Times New Roman"/>
+          <w:color w:val="9CDCFE"/>
+          <w:sz w:val="27"/>
+          <w:szCs w:val="27"/>
+          <w:lang w:eastAsia="pt-BR"/>
+        </w:rPr>
+        <w:t>rules</w:t>
+      </w:r>
+      <w:proofErr w:type="spellEnd"/>
+      <w:r>
+        <w:rPr>
+          <w:rFonts w:ascii="Consolas" w:eastAsia="Times New Roman" w:hAnsi="Consolas" w:cs="Times New Roman"/>
+          <w:color w:val="9CDCFE"/>
+          <w:sz w:val="27"/>
+          <w:szCs w:val="27"/>
+          <w:lang w:eastAsia="pt-BR"/>
+        </w:rPr>
+        <w:t>:</w:t>
+      </w:r>
+      <w:r>
+        <w:rPr>
+          <w:rFonts w:ascii="Consolas" w:eastAsia="Times New Roman" w:hAnsi="Consolas" w:cs="Times New Roman"/>
+          <w:color w:val="D4D4D4"/>
+          <w:sz w:val="27"/>
+          <w:szCs w:val="27"/>
+          <w:lang w:eastAsia="pt-BR"/>
+        </w:rPr>
+        <w:t xml:space="preserve"> [{</w:t>
+      </w:r>
+    </w:p>
+    <w:p>
+      <w:pPr>
+        <w:shd w:val="clear" w:color="auto" w:fill="1E1E1E"/>
+        <w:spacing w:after="0" w:line="360" w:lineRule="atLeast"/>
+        <w:rPr>
+          <w:rFonts w:ascii="Consolas" w:eastAsia="Times New Roman" w:hAnsi="Consolas" w:cs="Times New Roman"/>
+          <w:color w:val="D4D4D4"/>
+          <w:sz w:val="27"/>
+          <w:szCs w:val="27"/>
+          <w:lang w:eastAsia="pt-BR"/>
+        </w:rPr>
+      </w:pPr>
+      <w:r>
+        <w:rPr>
+          <w:rFonts w:ascii="Consolas" w:eastAsia="Times New Roman" w:hAnsi="Consolas" w:cs="Times New Roman"/>
+          <w:color w:val="D4D4D4"/>
+          <w:sz w:val="27"/>
+          <w:szCs w:val="27"/>
+          <w:lang w:eastAsia="pt-BR"/>
+        </w:rPr>
+        <w:t xml:space="preserve">            </w:t>
+      </w:r>
+      <w:proofErr w:type="spellStart"/>
+      <w:r>
+        <w:rPr>
+          <w:rFonts w:ascii="Consolas" w:eastAsia="Times New Roman" w:hAnsi="Consolas" w:cs="Times New Roman"/>
+          <w:color w:val="9CDCFE"/>
+          <w:sz w:val="27"/>
+          <w:szCs w:val="27"/>
+          <w:lang w:eastAsia="pt-BR"/>
+        </w:rPr>
+        <w:t>exclude</w:t>
+      </w:r>
+      <w:proofErr w:type="spellEnd"/>
+      <w:r>
+        <w:rPr>
+          <w:rFonts w:ascii="Consolas" w:eastAsia="Times New Roman" w:hAnsi="Consolas" w:cs="Times New Roman"/>
+          <w:color w:val="9CDCFE"/>
+          <w:sz w:val="27"/>
+          <w:szCs w:val="27"/>
+          <w:lang w:eastAsia="pt-BR"/>
+        </w:rPr>
+        <w:t>:</w:t>
+      </w:r>
+      <w:r>
+        <w:rPr>
+          <w:rFonts w:ascii="Consolas" w:eastAsia="Times New Roman" w:hAnsi="Consolas" w:cs="Times New Roman"/>
+          <w:color w:val="D16969"/>
+          <w:sz w:val="27"/>
+          <w:szCs w:val="27"/>
+          <w:lang w:eastAsia="pt-BR"/>
+        </w:rPr>
+        <w:t xml:space="preserve"> /</w:t>
+      </w:r>
+      <w:proofErr w:type="spellStart"/>
+      <w:r>
+        <w:rPr>
+          <w:rFonts w:ascii="Consolas" w:eastAsia="Times New Roman" w:hAnsi="Consolas" w:cs="Times New Roman"/>
+          <w:color w:val="D16969"/>
+          <w:sz w:val="27"/>
+          <w:szCs w:val="27"/>
+          <w:lang w:eastAsia="pt-BR"/>
+        </w:rPr>
+        <w:t>node_modules</w:t>
+      </w:r>
+      <w:proofErr w:type="spellEnd"/>
+      <w:r>
+        <w:rPr>
+          <w:rFonts w:ascii="Consolas" w:eastAsia="Times New Roman" w:hAnsi="Consolas" w:cs="Times New Roman"/>
+          <w:color w:val="D16969"/>
+          <w:sz w:val="27"/>
+          <w:szCs w:val="27"/>
+          <w:lang w:eastAsia="pt-BR"/>
+        </w:rPr>
+        <w:t>/</w:t>
+      </w:r>
+      <w:r>
+        <w:rPr>
+          <w:rFonts w:ascii="Consolas" w:eastAsia="Times New Roman" w:hAnsi="Consolas" w:cs="Times New Roman"/>
+          <w:color w:val="D4D4D4"/>
+          <w:sz w:val="27"/>
+          <w:szCs w:val="27"/>
+          <w:lang w:eastAsia="pt-BR"/>
+        </w:rPr>
+        <w:t>,</w:t>
+      </w:r>
+    </w:p>
+    <w:p>
+      <w:pPr>
+        <w:shd w:val="clear" w:color="auto" w:fill="1E1E1E"/>
+        <w:spacing w:after="0" w:line="360" w:lineRule="atLeast"/>
+        <w:rPr>
+          <w:rFonts w:ascii="Consolas" w:eastAsia="Times New Roman" w:hAnsi="Consolas" w:cs="Times New Roman"/>
+          <w:color w:val="D4D4D4"/>
+          <w:sz w:val="27"/>
+          <w:szCs w:val="27"/>
+          <w:lang w:eastAsia="pt-BR"/>
+        </w:rPr>
+      </w:pPr>
+      <w:r>
+        <w:rPr>
+          <w:rFonts w:ascii="Consolas" w:eastAsia="Times New Roman" w:hAnsi="Consolas" w:cs="Times New Roman"/>
+          <w:color w:val="D4D4D4"/>
+          <w:sz w:val="27"/>
+          <w:szCs w:val="27"/>
+          <w:lang w:eastAsia="pt-BR"/>
+        </w:rPr>
+        <w:t xml:space="preserve">            </w:t>
+      </w:r>
+      <w:proofErr w:type="spellStart"/>
+      <w:r>
+        <w:rPr>
+          <w:rFonts w:ascii="Consolas" w:eastAsia="Times New Roman" w:hAnsi="Consolas" w:cs="Times New Roman"/>
+          <w:color w:val="9CDCFE"/>
+          <w:sz w:val="27"/>
+          <w:szCs w:val="27"/>
+          <w:lang w:eastAsia="pt-BR"/>
+        </w:rPr>
+        <w:t>test</w:t>
+      </w:r>
+      <w:proofErr w:type="spellEnd"/>
+      <w:r>
+        <w:rPr>
+          <w:rFonts w:ascii="Consolas" w:eastAsia="Times New Roman" w:hAnsi="Consolas" w:cs="Times New Roman"/>
+          <w:color w:val="9CDCFE"/>
+          <w:sz w:val="27"/>
+          <w:szCs w:val="27"/>
+          <w:lang w:eastAsia="pt-BR"/>
+        </w:rPr>
+        <w:t>:</w:t>
+      </w:r>
+      <w:r>
+        <w:rPr>
+          <w:rFonts w:ascii="Consolas" w:eastAsia="Times New Roman" w:hAnsi="Consolas" w:cs="Times New Roman"/>
+          <w:color w:val="D16969"/>
+          <w:sz w:val="27"/>
+          <w:szCs w:val="27"/>
+          <w:lang w:eastAsia="pt-BR"/>
+        </w:rPr>
+        <w:t xml:space="preserve"> /</w:t>
+      </w:r>
+      <w:r>
+        <w:rPr>
+          <w:rFonts w:ascii="Consolas" w:eastAsia="Times New Roman" w:hAnsi="Consolas" w:cs="Times New Roman"/>
+          <w:color w:val="D7BA7D"/>
+          <w:sz w:val="27"/>
+          <w:szCs w:val="27"/>
+          <w:lang w:eastAsia="pt-BR"/>
+        </w:rPr>
+        <w:t>\.</w:t>
+      </w:r>
+      <w:proofErr w:type="spellStart"/>
+      <w:r>
+        <w:rPr>
+          <w:rFonts w:ascii="Consolas" w:eastAsia="Times New Roman" w:hAnsi="Consolas" w:cs="Times New Roman"/>
+          <w:color w:val="D16969"/>
+          <w:sz w:val="27"/>
+          <w:szCs w:val="27"/>
+          <w:lang w:eastAsia="pt-BR"/>
+        </w:rPr>
+        <w:t>js</w:t>
+      </w:r>
+      <w:proofErr w:type="spellEnd"/>
+      <w:r>
+        <w:rPr>
+          <w:rFonts w:ascii="Consolas" w:eastAsia="Times New Roman" w:hAnsi="Consolas" w:cs="Times New Roman"/>
+          <w:color w:val="DCDCAA"/>
+          <w:sz w:val="27"/>
+          <w:szCs w:val="27"/>
+          <w:lang w:eastAsia="pt-BR"/>
+        </w:rPr>
+        <w:t>$</w:t>
+      </w:r>
+      <w:r>
+        <w:rPr>
+          <w:rFonts w:ascii="Consolas" w:eastAsia="Times New Roman" w:hAnsi="Consolas" w:cs="Times New Roman"/>
+          <w:color w:val="D16969"/>
+          <w:sz w:val="27"/>
+          <w:szCs w:val="27"/>
+          <w:lang w:eastAsia="pt-BR"/>
+        </w:rPr>
+        <w:t>/</w:t>
+      </w:r>
+      <w:r>
+        <w:rPr>
+          <w:rFonts w:ascii="Consolas" w:eastAsia="Times New Roman" w:hAnsi="Consolas" w:cs="Times New Roman"/>
+          <w:color w:val="D4D4D4"/>
+          <w:sz w:val="27"/>
+          <w:szCs w:val="27"/>
+          <w:lang w:eastAsia="pt-BR"/>
+        </w:rPr>
+        <w:t>,</w:t>
+      </w:r>
+    </w:p>
+    <w:p>
+      <w:pPr>
+        <w:shd w:val="clear" w:color="auto" w:fill="1E1E1E"/>
+        <w:spacing w:after="0" w:line="360" w:lineRule="atLeast"/>
+        <w:rPr>
+          <w:rFonts w:ascii="Consolas" w:eastAsia="Times New Roman" w:hAnsi="Consolas" w:cs="Times New Roman"/>
+          <w:color w:val="D4D4D4"/>
+          <w:sz w:val="27"/>
+          <w:szCs w:val="27"/>
+          <w:lang w:eastAsia="pt-BR"/>
+        </w:rPr>
+      </w:pPr>
+      <w:r>
+        <w:rPr>
+          <w:rFonts w:ascii="Consolas" w:eastAsia="Times New Roman" w:hAnsi="Consolas" w:cs="Times New Roman"/>
+          <w:color w:val="D4D4D4"/>
+          <w:sz w:val="27"/>
+          <w:szCs w:val="27"/>
+          <w:lang w:eastAsia="pt-BR"/>
+        </w:rPr>
+        <w:t xml:space="preserve">            </w:t>
+      </w:r>
+      <w:r>
+        <w:rPr>
+          <w:rFonts w:ascii="Consolas" w:eastAsia="Times New Roman" w:hAnsi="Consolas" w:cs="Times New Roman"/>
+          <w:color w:val="9CDCFE"/>
+          <w:sz w:val="27"/>
+          <w:szCs w:val="27"/>
+          <w:lang w:eastAsia="pt-BR"/>
+        </w:rPr>
+        <w:t>use:</w:t>
+      </w:r>
+      <w:r>
+        <w:rPr>
+          <w:rFonts w:ascii="Consolas" w:eastAsia="Times New Roman" w:hAnsi="Consolas" w:cs="Times New Roman"/>
+          <w:color w:val="D4D4D4"/>
+          <w:sz w:val="27"/>
+          <w:szCs w:val="27"/>
+          <w:lang w:eastAsia="pt-BR"/>
+        </w:rPr>
+        <w:t xml:space="preserve"> {</w:t>
+      </w:r>
+    </w:p>
+    <w:p>
+      <w:pPr>
+        <w:shd w:val="clear" w:color="auto" w:fill="1E1E1E"/>
+        <w:spacing w:after="0" w:line="360" w:lineRule="atLeast"/>
+        <w:rPr>
+          <w:rFonts w:ascii="Consolas" w:eastAsia="Times New Roman" w:hAnsi="Consolas" w:cs="Times New Roman"/>
+          <w:color w:val="D4D4D4"/>
+          <w:sz w:val="27"/>
+          <w:szCs w:val="27"/>
+          <w:lang w:eastAsia="pt-BR"/>
+        </w:rPr>
+      </w:pPr>
+      <w:r>
+        <w:rPr>
+          <w:rFonts w:ascii="Consolas" w:eastAsia="Times New Roman" w:hAnsi="Consolas" w:cs="Times New Roman"/>
+          <w:color w:val="D4D4D4"/>
+          <w:sz w:val="27"/>
+          <w:szCs w:val="27"/>
+          <w:lang w:eastAsia="pt-BR"/>
+        </w:rPr>
+        <w:t xml:space="preserve">                </w:t>
+      </w:r>
+      <w:proofErr w:type="spellStart"/>
+      <w:r>
+        <w:rPr>
+          <w:rFonts w:ascii="Consolas" w:eastAsia="Times New Roman" w:hAnsi="Consolas" w:cs="Times New Roman"/>
+          <w:color w:val="9CDCFE"/>
+          <w:sz w:val="27"/>
+          <w:szCs w:val="27"/>
+          <w:lang w:eastAsia="pt-BR"/>
+        </w:rPr>
+        <w:t>loader</w:t>
+      </w:r>
+      <w:proofErr w:type="spellEnd"/>
+      <w:r>
+        <w:rPr>
+          <w:rFonts w:ascii="Consolas" w:eastAsia="Times New Roman" w:hAnsi="Consolas" w:cs="Times New Roman"/>
+          <w:color w:val="9CDCFE"/>
+          <w:sz w:val="27"/>
+          <w:szCs w:val="27"/>
+          <w:lang w:eastAsia="pt-BR"/>
+        </w:rPr>
+        <w:t>:</w:t>
+      </w:r>
+      <w:r>
+        <w:rPr>
+          <w:rFonts w:ascii="Consolas" w:eastAsia="Times New Roman" w:hAnsi="Consolas" w:cs="Times New Roman"/>
+          <w:color w:val="D4D4D4"/>
+          <w:sz w:val="27"/>
+          <w:szCs w:val="27"/>
+          <w:lang w:eastAsia="pt-BR"/>
+        </w:rPr>
+        <w:t xml:space="preserve"> </w:t>
+      </w:r>
+      <w:r>
+        <w:rPr>
+          <w:rFonts w:ascii="Consolas" w:eastAsia="Times New Roman" w:hAnsi="Consolas" w:cs="Times New Roman"/>
+          <w:color w:val="CE9178"/>
+          <w:sz w:val="27"/>
+          <w:szCs w:val="27"/>
+          <w:lang w:eastAsia="pt-BR"/>
+        </w:rPr>
+        <w:t>'babel-</w:t>
+      </w:r>
+      <w:proofErr w:type="spellStart"/>
+      <w:r>
+        <w:rPr>
+          <w:rFonts w:ascii="Consolas" w:eastAsia="Times New Roman" w:hAnsi="Consolas" w:cs="Times New Roman"/>
+          <w:color w:val="CE9178"/>
+          <w:sz w:val="27"/>
+          <w:szCs w:val="27"/>
+          <w:lang w:eastAsia="pt-BR"/>
+        </w:rPr>
+        <w:t>loader</w:t>
+      </w:r>
+      <w:proofErr w:type="spellEnd"/>
+      <w:r>
+        <w:rPr>
+          <w:rFonts w:ascii="Consolas" w:eastAsia="Times New Roman" w:hAnsi="Consolas" w:cs="Times New Roman"/>
+          <w:color w:val="CE9178"/>
+          <w:sz w:val="27"/>
+          <w:szCs w:val="27"/>
+          <w:lang w:eastAsia="pt-BR"/>
+        </w:rPr>
+        <w:t>'</w:t>
+      </w:r>
+      <w:r>
+        <w:rPr>
+          <w:rFonts w:ascii="Consolas" w:eastAsia="Times New Roman" w:hAnsi="Consolas" w:cs="Times New Roman"/>
+          <w:color w:val="D4D4D4"/>
+          <w:sz w:val="27"/>
+          <w:szCs w:val="27"/>
+          <w:lang w:eastAsia="pt-BR"/>
+        </w:rPr>
+        <w:t>,</w:t>
+      </w:r>
+    </w:p>
+    <w:p>
+      <w:pPr>
+        <w:shd w:val="clear" w:color="auto" w:fill="1E1E1E"/>
+        <w:spacing w:after="0" w:line="360" w:lineRule="atLeast"/>
+        <w:rPr>
+          <w:rFonts w:ascii="Consolas" w:eastAsia="Times New Roman" w:hAnsi="Consolas" w:cs="Times New Roman"/>
+          <w:color w:val="D4D4D4"/>
+          <w:sz w:val="27"/>
+          <w:szCs w:val="27"/>
+          <w:lang w:eastAsia="pt-BR"/>
+        </w:rPr>
+      </w:pPr>
+      <w:r>
+        <w:rPr>
+          <w:rFonts w:ascii="Consolas" w:eastAsia="Times New Roman" w:hAnsi="Consolas" w:cs="Times New Roman"/>
+          <w:color w:val="D4D4D4"/>
+          <w:sz w:val="27"/>
+          <w:szCs w:val="27"/>
+          <w:lang w:eastAsia="pt-BR"/>
+        </w:rPr>
+        <w:t xml:space="preserve">                </w:t>
+      </w:r>
+      <w:proofErr w:type="spellStart"/>
+      <w:r>
+        <w:rPr>
+          <w:rFonts w:ascii="Consolas" w:eastAsia="Times New Roman" w:hAnsi="Consolas" w:cs="Times New Roman"/>
+          <w:color w:val="9CDCFE"/>
+          <w:sz w:val="27"/>
+          <w:szCs w:val="27"/>
+          <w:lang w:eastAsia="pt-BR"/>
+        </w:rPr>
+        <w:t>options</w:t>
+      </w:r>
+      <w:proofErr w:type="spellEnd"/>
+      <w:r>
+        <w:rPr>
+          <w:rFonts w:ascii="Consolas" w:eastAsia="Times New Roman" w:hAnsi="Consolas" w:cs="Times New Roman"/>
+          <w:color w:val="9CDCFE"/>
+          <w:sz w:val="27"/>
+          <w:szCs w:val="27"/>
+          <w:lang w:eastAsia="pt-BR"/>
+        </w:rPr>
+        <w:t>:</w:t>
+      </w:r>
+      <w:r>
+        <w:rPr>
+          <w:rFonts w:ascii="Consolas" w:eastAsia="Times New Roman" w:hAnsi="Consolas" w:cs="Times New Roman"/>
+          <w:color w:val="D4D4D4"/>
+          <w:sz w:val="27"/>
+          <w:szCs w:val="27"/>
+          <w:lang w:eastAsia="pt-BR"/>
+        </w:rPr>
+        <w:t xml:space="preserve"> {</w:t>
+      </w:r>
+    </w:p>
+    <w:p>
+      <w:pPr>
+        <w:shd w:val="clear" w:color="auto" w:fill="1E1E1E"/>
+        <w:spacing w:after="0" w:line="360" w:lineRule="atLeast"/>
+        <w:rPr>
+          <w:rFonts w:ascii="Consolas" w:eastAsia="Times New Roman" w:hAnsi="Consolas" w:cs="Times New Roman"/>
+          <w:color w:val="D4D4D4"/>
+          <w:sz w:val="27"/>
+          <w:szCs w:val="27"/>
+          <w:lang w:eastAsia="pt-BR"/>
+        </w:rPr>
+      </w:pPr>
+      <w:r>
+        <w:rPr>
+          <w:rFonts w:ascii="Consolas" w:eastAsia="Times New Roman" w:hAnsi="Consolas" w:cs="Times New Roman"/>
+          <w:color w:val="D4D4D4"/>
+          <w:sz w:val="27"/>
+          <w:szCs w:val="27"/>
+          <w:lang w:eastAsia="pt-BR"/>
+        </w:rPr>
+        <w:t xml:space="preserve">                    </w:t>
+      </w:r>
+      <w:proofErr w:type="spellStart"/>
+      <w:r>
+        <w:rPr>
+          <w:rFonts w:ascii="Consolas" w:eastAsia="Times New Roman" w:hAnsi="Consolas" w:cs="Times New Roman"/>
+          <w:color w:val="9CDCFE"/>
+          <w:sz w:val="27"/>
+          <w:szCs w:val="27"/>
+          <w:lang w:eastAsia="pt-BR"/>
+        </w:rPr>
+        <w:t>presets</w:t>
+      </w:r>
+      <w:proofErr w:type="spellEnd"/>
+      <w:r>
+        <w:rPr>
+          <w:rFonts w:ascii="Consolas" w:eastAsia="Times New Roman" w:hAnsi="Consolas" w:cs="Times New Roman"/>
+          <w:color w:val="9CDCFE"/>
+          <w:sz w:val="27"/>
+          <w:szCs w:val="27"/>
+          <w:lang w:eastAsia="pt-BR"/>
+        </w:rPr>
+        <w:t>:</w:t>
+      </w:r>
+      <w:r>
+        <w:rPr>
+          <w:rFonts w:ascii="Consolas" w:eastAsia="Times New Roman" w:hAnsi="Consolas" w:cs="Times New Roman"/>
+          <w:color w:val="D4D4D4"/>
+          <w:sz w:val="27"/>
+          <w:szCs w:val="27"/>
+          <w:lang w:eastAsia="pt-BR"/>
+        </w:rPr>
+        <w:t xml:space="preserve"> [</w:t>
+      </w:r>
+      <w:r>
+        <w:rPr>
+          <w:rFonts w:ascii="Consolas" w:eastAsia="Times New Roman" w:hAnsi="Consolas" w:cs="Times New Roman"/>
+          <w:color w:val="CE9178"/>
+          <w:sz w:val="27"/>
+          <w:szCs w:val="27"/>
+          <w:lang w:eastAsia="pt-BR"/>
+        </w:rPr>
+        <w:t>'@babel/</w:t>
+      </w:r>
+      <w:proofErr w:type="spellStart"/>
+      <w:r>
+        <w:rPr>
+          <w:rFonts w:ascii="Consolas" w:eastAsia="Times New Roman" w:hAnsi="Consolas" w:cs="Times New Roman"/>
+          <w:color w:val="CE9178"/>
+          <w:sz w:val="27"/>
+          <w:szCs w:val="27"/>
+          <w:lang w:eastAsia="pt-BR"/>
+        </w:rPr>
+        <w:t>env</w:t>
+      </w:r>
+      <w:proofErr w:type="spellEnd"/>
+      <w:r>
+        <w:rPr>
+          <w:rFonts w:ascii="Consolas" w:eastAsia="Times New Roman" w:hAnsi="Consolas" w:cs="Times New Roman"/>
+          <w:color w:val="CE9178"/>
+          <w:sz w:val="27"/>
+          <w:szCs w:val="27"/>
+          <w:lang w:eastAsia="pt-BR"/>
+        </w:rPr>
+        <w:t>'</w:t>
+      </w:r>
+      <w:r>
+        <w:rPr>
+          <w:rFonts w:ascii="Consolas" w:eastAsia="Times New Roman" w:hAnsi="Consolas" w:cs="Times New Roman"/>
+          <w:color w:val="D4D4D4"/>
+          <w:sz w:val="27"/>
+          <w:szCs w:val="27"/>
+          <w:lang w:eastAsia="pt-BR"/>
+        </w:rPr>
+        <w:t>]</w:t>
+      </w:r>
+    </w:p>
+    <w:p>
+      <w:pPr>
+        <w:shd w:val="clear" w:color="auto" w:fill="1E1E1E"/>
+        <w:spacing w:after="0" w:line="360" w:lineRule="atLeast"/>
+        <w:rPr>
+          <w:rFonts w:ascii="Consolas" w:eastAsia="Times New Roman" w:hAnsi="Consolas" w:cs="Times New Roman"/>
+          <w:color w:val="D4D4D4"/>
+          <w:sz w:val="27"/>
+          <w:szCs w:val="27"/>
+          <w:lang w:eastAsia="pt-BR"/>
+        </w:rPr>
+      </w:pPr>
+      <w:r>
+        <w:rPr>
+          <w:rFonts w:ascii="Consolas" w:eastAsia="Times New Roman" w:hAnsi="Consolas" w:cs="Times New Roman"/>
+          <w:color w:val="D4D4D4"/>
+          <w:sz w:val="27"/>
+          <w:szCs w:val="27"/>
+          <w:lang w:eastAsia="pt-BR"/>
+        </w:rPr>
+        <w:t>                }</w:t>
+      </w:r>
+    </w:p>
+    <w:p>
+      <w:pPr>
+        <w:shd w:val="clear" w:color="auto" w:fill="1E1E1E"/>
+        <w:spacing w:after="0" w:line="360" w:lineRule="atLeast"/>
+        <w:rPr>
+          <w:rFonts w:ascii="Consolas" w:eastAsia="Times New Roman" w:hAnsi="Consolas" w:cs="Times New Roman"/>
+          <w:color w:val="D4D4D4"/>
+          <w:sz w:val="27"/>
+          <w:szCs w:val="27"/>
+          <w:lang w:eastAsia="pt-BR"/>
+        </w:rPr>
+      </w:pPr>
+      <w:r>
+        <w:rPr>
+          <w:rFonts w:ascii="Consolas" w:eastAsia="Times New Roman" w:hAnsi="Consolas" w:cs="Times New Roman"/>
+          <w:color w:val="D4D4D4"/>
+          <w:sz w:val="27"/>
+          <w:szCs w:val="27"/>
+          <w:lang w:eastAsia="pt-BR"/>
+        </w:rPr>
+        <w:t>            }</w:t>
+      </w:r>
+    </w:p>
+    <w:p>
+      <w:pPr>
+        <w:shd w:val="clear" w:color="auto" w:fill="1E1E1E"/>
+        <w:spacing w:after="0" w:line="360" w:lineRule="atLeast"/>
+        <w:rPr>
+          <w:rFonts w:ascii="Consolas" w:eastAsia="Times New Roman" w:hAnsi="Consolas" w:cs="Times New Roman"/>
+          <w:color w:val="D4D4D4"/>
+          <w:sz w:val="27"/>
+          <w:szCs w:val="27"/>
+          <w:lang w:eastAsia="pt-BR"/>
+        </w:rPr>
+      </w:pPr>
+      <w:r>
+        <w:rPr>
+          <w:rFonts w:ascii="Consolas" w:eastAsia="Times New Roman" w:hAnsi="Consolas" w:cs="Times New Roman"/>
+          <w:color w:val="D4D4D4"/>
+          <w:sz w:val="27"/>
+          <w:szCs w:val="27"/>
+          <w:lang w:eastAsia="pt-BR"/>
+        </w:rPr>
+        <w:t>        }]</w:t>
+      </w:r>
+    </w:p>
+    <w:p>
+      <w:pPr>
+        <w:shd w:val="clear" w:color="auto" w:fill="1E1E1E"/>
+        <w:spacing w:after="0" w:line="360" w:lineRule="atLeast"/>
+        <w:rPr>
+          <w:rFonts w:ascii="Consolas" w:eastAsia="Times New Roman" w:hAnsi="Consolas" w:cs="Times New Roman"/>
+          <w:color w:val="D4D4D4"/>
+          <w:sz w:val="27"/>
+          <w:szCs w:val="27"/>
+          <w:lang w:eastAsia="pt-BR"/>
+        </w:rPr>
+      </w:pPr>
+      <w:r>
+        <w:rPr>
+          <w:rFonts w:ascii="Consolas" w:eastAsia="Times New Roman" w:hAnsi="Consolas" w:cs="Times New Roman"/>
+          <w:color w:val="D4D4D4"/>
+          <w:sz w:val="27"/>
+          <w:szCs w:val="27"/>
+          <w:lang w:eastAsia="pt-BR"/>
+        </w:rPr>
+        <w:t>    },</w:t>
+      </w:r>
+    </w:p>
+    <w:p>
+      <w:pPr>
+        <w:shd w:val="clear" w:color="auto" w:fill="1E1E1E"/>
+        <w:spacing w:after="0" w:line="360" w:lineRule="atLeast"/>
+        <w:rPr>
+          <w:rFonts w:ascii="Consolas" w:eastAsia="Times New Roman" w:hAnsi="Consolas" w:cs="Times New Roman"/>
+          <w:color w:val="D4D4D4"/>
+          <w:sz w:val="27"/>
+          <w:szCs w:val="27"/>
+          <w:lang w:eastAsia="pt-BR"/>
+        </w:rPr>
+      </w:pPr>
+      <w:r>
+        <w:rPr>
+          <w:rFonts w:ascii="Consolas" w:eastAsia="Times New Roman" w:hAnsi="Consolas" w:cs="Times New Roman"/>
+          <w:color w:val="D4D4D4"/>
+          <w:sz w:val="27"/>
+          <w:szCs w:val="27"/>
+          <w:lang w:eastAsia="pt-BR"/>
+        </w:rPr>
+        <w:t xml:space="preserve">    </w:t>
+      </w:r>
+      <w:proofErr w:type="spellStart"/>
+      <w:r>
+        <w:rPr>
+          <w:rFonts w:ascii="Consolas" w:eastAsia="Times New Roman" w:hAnsi="Consolas" w:cs="Times New Roman"/>
+          <w:color w:val="9CDCFE"/>
+          <w:sz w:val="27"/>
+          <w:szCs w:val="27"/>
+          <w:lang w:eastAsia="pt-BR"/>
+        </w:rPr>
+        <w:t>devtool</w:t>
+      </w:r>
+      <w:proofErr w:type="spellEnd"/>
+      <w:r>
+        <w:rPr>
+          <w:rFonts w:ascii="Consolas" w:eastAsia="Times New Roman" w:hAnsi="Consolas" w:cs="Times New Roman"/>
+          <w:color w:val="9CDCFE"/>
+          <w:sz w:val="27"/>
+          <w:szCs w:val="27"/>
+          <w:lang w:eastAsia="pt-BR"/>
+        </w:rPr>
+        <w:t>:</w:t>
+      </w:r>
+      <w:r>
+        <w:rPr>
+          <w:rFonts w:ascii="Consolas" w:eastAsia="Times New Roman" w:hAnsi="Consolas" w:cs="Times New Roman"/>
+          <w:color w:val="D4D4D4"/>
+          <w:sz w:val="27"/>
+          <w:szCs w:val="27"/>
+          <w:lang w:eastAsia="pt-BR"/>
+        </w:rPr>
+        <w:t xml:space="preserve"> </w:t>
+      </w:r>
+      <w:r>
+        <w:rPr>
+          <w:rFonts w:ascii="Consolas" w:eastAsia="Times New Roman" w:hAnsi="Consolas" w:cs="Times New Roman"/>
+          <w:color w:val="CE9178"/>
+          <w:sz w:val="27"/>
+          <w:szCs w:val="27"/>
+          <w:lang w:eastAsia="pt-BR"/>
+        </w:rPr>
+        <w:t>'</w:t>
+      </w:r>
+      <w:proofErr w:type="spellStart"/>
+      <w:r>
+        <w:rPr>
+          <w:rFonts w:ascii="Consolas" w:eastAsia="Times New Roman" w:hAnsi="Consolas" w:cs="Times New Roman"/>
+          <w:color w:val="CE9178"/>
+          <w:sz w:val="27"/>
+          <w:szCs w:val="27"/>
+          <w:lang w:eastAsia="pt-BR"/>
+        </w:rPr>
+        <w:t>source-map</w:t>
+      </w:r>
+      <w:proofErr w:type="spellEnd"/>
+      <w:r>
+        <w:rPr>
+          <w:rFonts w:ascii="Consolas" w:eastAsia="Times New Roman" w:hAnsi="Consolas" w:cs="Times New Roman"/>
+          <w:color w:val="CE9178"/>
+          <w:sz w:val="27"/>
+          <w:szCs w:val="27"/>
+          <w:lang w:eastAsia="pt-BR"/>
+        </w:rPr>
+        <w:t>'</w:t>
+      </w:r>
+    </w:p>
+    <w:p>
+      <w:pPr>
+        <w:shd w:val="clear" w:color="auto" w:fill="1E1E1E"/>
+        <w:spacing w:after="0" w:line="360" w:lineRule="atLeast"/>
+        <w:rPr>
+          <w:rFonts w:ascii="Consolas" w:eastAsia="Times New Roman" w:hAnsi="Consolas" w:cs="Times New Roman"/>
+          <w:color w:val="D4D4D4"/>
+          <w:sz w:val="27"/>
+          <w:szCs w:val="27"/>
+          <w:lang w:eastAsia="pt-BR"/>
+        </w:rPr>
+      </w:pPr>
+      <w:r>
+        <w:rPr>
+          <w:rFonts w:ascii="Consolas" w:eastAsia="Times New Roman" w:hAnsi="Consolas" w:cs="Times New Roman"/>
+          <w:color w:val="D4D4D4"/>
+          <w:sz w:val="27"/>
+          <w:szCs w:val="27"/>
+          <w:lang w:eastAsia="pt-BR"/>
+        </w:rPr>
+        <w:t>};</w:t>
+      </w:r>
+    </w:p>
+    <w:p>
+      <w:pPr>
+        <w:pStyle w:val="SemEspaamento"/>
+        <w:rPr>
+          <w:sz w:val="32"/>
+          <w:szCs w:val="32"/>
+        </w:rPr>
+      </w:pPr>
+    </w:p>
+    <w:p>
+      <w:pPr>
+        <w:pStyle w:val="SemEspaamento"/>
+        <w:rPr>
+          <w:sz w:val="32"/>
+          <w:szCs w:val="32"/>
+        </w:rPr>
+      </w:pPr>
+      <w:r>
+        <w:rPr>
+          <w:sz w:val="32"/>
+          <w:szCs w:val="32"/>
+        </w:rPr>
+        <w:t xml:space="preserve">No arquivo </w:t>
+      </w:r>
+      <w:proofErr w:type="spellStart"/>
+      <w:r>
+        <w:rPr>
+          <w:sz w:val="32"/>
+          <w:szCs w:val="32"/>
+        </w:rPr>
+        <w:t>package.json</w:t>
+      </w:r>
+      <w:proofErr w:type="spellEnd"/>
+      <w:r>
+        <w:rPr>
+          <w:sz w:val="32"/>
+          <w:szCs w:val="32"/>
+        </w:rPr>
+        <w:t>, em script coloque o código:</w:t>
+      </w:r>
+    </w:p>
+    <w:p>
+      <w:pPr>
+        <w:shd w:val="clear" w:color="auto" w:fill="1E1E1E"/>
+        <w:spacing w:after="0" w:line="360" w:lineRule="atLeast"/>
+        <w:rPr>
+          <w:rFonts w:ascii="Consolas" w:eastAsia="Times New Roman" w:hAnsi="Consolas" w:cs="Times New Roman"/>
+          <w:color w:val="D4D4D4"/>
+          <w:sz w:val="27"/>
+          <w:szCs w:val="27"/>
+          <w:lang w:eastAsia="pt-BR"/>
+        </w:rPr>
+      </w:pPr>
+      <w:r>
+        <w:rPr>
+          <w:rFonts w:ascii="Consolas" w:eastAsia="Times New Roman" w:hAnsi="Consolas" w:cs="Times New Roman"/>
+          <w:color w:val="D4D4D4"/>
+          <w:sz w:val="27"/>
+          <w:szCs w:val="27"/>
+          <w:lang w:eastAsia="pt-BR"/>
+        </w:rPr>
+        <w:t> </w:t>
+      </w:r>
+      <w:r>
+        <w:rPr>
+          <w:rFonts w:ascii="Consolas" w:eastAsia="Times New Roman" w:hAnsi="Consolas" w:cs="Times New Roman"/>
+          <w:color w:val="9CDCFE"/>
+          <w:sz w:val="27"/>
+          <w:szCs w:val="27"/>
+          <w:lang w:eastAsia="pt-BR"/>
+        </w:rPr>
+        <w:t>"</w:t>
+      </w:r>
+      <w:proofErr w:type="spellStart"/>
+      <w:r>
+        <w:rPr>
+          <w:rFonts w:ascii="Consolas" w:eastAsia="Times New Roman" w:hAnsi="Consolas" w:cs="Times New Roman"/>
+          <w:color w:val="9CDCFE"/>
+          <w:sz w:val="27"/>
+          <w:szCs w:val="27"/>
+          <w:lang w:eastAsia="pt-BR"/>
+        </w:rPr>
+        <w:t>test</w:t>
+      </w:r>
+      <w:proofErr w:type="spellEnd"/>
+      <w:r>
+        <w:rPr>
+          <w:rFonts w:ascii="Consolas" w:eastAsia="Times New Roman" w:hAnsi="Consolas" w:cs="Times New Roman"/>
+          <w:color w:val="9CDCFE"/>
+          <w:sz w:val="27"/>
+          <w:szCs w:val="27"/>
+          <w:lang w:eastAsia="pt-BR"/>
+        </w:rPr>
+        <w:t>"</w:t>
+      </w:r>
+      <w:r>
+        <w:rPr>
+          <w:rFonts w:ascii="Consolas" w:eastAsia="Times New Roman" w:hAnsi="Consolas" w:cs="Times New Roman"/>
+          <w:color w:val="D4D4D4"/>
+          <w:sz w:val="27"/>
+          <w:szCs w:val="27"/>
+          <w:lang w:eastAsia="pt-BR"/>
+        </w:rPr>
+        <w:t xml:space="preserve">: </w:t>
+      </w:r>
+      <w:r>
+        <w:rPr>
+          <w:rFonts w:ascii="Consolas" w:eastAsia="Times New Roman" w:hAnsi="Consolas" w:cs="Times New Roman"/>
+          <w:color w:val="CE9178"/>
+          <w:sz w:val="27"/>
+          <w:szCs w:val="27"/>
+          <w:lang w:eastAsia="pt-BR"/>
+        </w:rPr>
+        <w:t>"</w:t>
+      </w:r>
+      <w:proofErr w:type="spellStart"/>
+      <w:r>
+        <w:rPr>
+          <w:rFonts w:ascii="Consolas" w:eastAsia="Times New Roman" w:hAnsi="Consolas" w:cs="Times New Roman"/>
+          <w:color w:val="CE9178"/>
+          <w:sz w:val="27"/>
+          <w:szCs w:val="27"/>
+          <w:lang w:eastAsia="pt-BR"/>
+        </w:rPr>
+        <w:t>echo</w:t>
+      </w:r>
+      <w:proofErr w:type="spellEnd"/>
+      <w:r>
+        <w:rPr>
+          <w:rFonts w:ascii="Consolas" w:eastAsia="Times New Roman" w:hAnsi="Consolas" w:cs="Times New Roman"/>
+          <w:color w:val="CE9178"/>
+          <w:sz w:val="27"/>
+          <w:szCs w:val="27"/>
+          <w:lang w:eastAsia="pt-BR"/>
+        </w:rPr>
+        <w:t xml:space="preserve"> </w:t>
+      </w:r>
+      <w:r>
+        <w:rPr>
+          <w:rFonts w:ascii="Consolas" w:eastAsia="Times New Roman" w:hAnsi="Consolas" w:cs="Times New Roman"/>
+          <w:color w:val="D7BA7D"/>
+          <w:sz w:val="27"/>
+          <w:szCs w:val="27"/>
+          <w:lang w:eastAsia="pt-BR"/>
+        </w:rPr>
+        <w:t>\"</w:t>
+      </w:r>
+      <w:proofErr w:type="spellStart"/>
+      <w:r>
+        <w:rPr>
+          <w:rFonts w:ascii="Consolas" w:eastAsia="Times New Roman" w:hAnsi="Consolas" w:cs="Times New Roman"/>
+          <w:color w:val="CE9178"/>
+          <w:sz w:val="27"/>
+          <w:szCs w:val="27"/>
+          <w:lang w:eastAsia="pt-BR"/>
+        </w:rPr>
+        <w:t>Error</w:t>
+      </w:r>
+      <w:proofErr w:type="spellEnd"/>
+      <w:r>
+        <w:rPr>
+          <w:rFonts w:ascii="Consolas" w:eastAsia="Times New Roman" w:hAnsi="Consolas" w:cs="Times New Roman"/>
+          <w:color w:val="CE9178"/>
+          <w:sz w:val="27"/>
+          <w:szCs w:val="27"/>
+          <w:lang w:eastAsia="pt-BR"/>
+        </w:rPr>
+        <w:t xml:space="preserve">: no </w:t>
+      </w:r>
+      <w:proofErr w:type="spellStart"/>
+      <w:r>
+        <w:rPr>
+          <w:rFonts w:ascii="Consolas" w:eastAsia="Times New Roman" w:hAnsi="Consolas" w:cs="Times New Roman"/>
+          <w:color w:val="CE9178"/>
+          <w:sz w:val="27"/>
+          <w:szCs w:val="27"/>
+          <w:lang w:eastAsia="pt-BR"/>
+        </w:rPr>
+        <w:t>test</w:t>
+      </w:r>
+      <w:proofErr w:type="spellEnd"/>
+      <w:r>
+        <w:rPr>
+          <w:rFonts w:ascii="Consolas" w:eastAsia="Times New Roman" w:hAnsi="Consolas" w:cs="Times New Roman"/>
+          <w:color w:val="CE9178"/>
+          <w:sz w:val="27"/>
+          <w:szCs w:val="27"/>
+          <w:lang w:eastAsia="pt-BR"/>
+        </w:rPr>
+        <w:t xml:space="preserve"> </w:t>
+      </w:r>
+      <w:proofErr w:type="spellStart"/>
+      <w:r>
+        <w:rPr>
+          <w:rFonts w:ascii="Consolas" w:eastAsia="Times New Roman" w:hAnsi="Consolas" w:cs="Times New Roman"/>
+          <w:color w:val="CE9178"/>
+          <w:sz w:val="27"/>
+          <w:szCs w:val="27"/>
+          <w:lang w:eastAsia="pt-BR"/>
+        </w:rPr>
+        <w:t>specified</w:t>
+      </w:r>
+      <w:proofErr w:type="spellEnd"/>
+      <w:r>
+        <w:rPr>
+          <w:rFonts w:ascii="Consolas" w:eastAsia="Times New Roman" w:hAnsi="Consolas" w:cs="Times New Roman"/>
+          <w:color w:val="D7BA7D"/>
+          <w:sz w:val="27"/>
+          <w:szCs w:val="27"/>
+          <w:lang w:eastAsia="pt-BR"/>
+        </w:rPr>
+        <w:t>\"</w:t>
+      </w:r>
+      <w:r>
+        <w:rPr>
+          <w:rFonts w:ascii="Consolas" w:eastAsia="Times New Roman" w:hAnsi="Consolas" w:cs="Times New Roman"/>
+          <w:color w:val="CE9178"/>
+          <w:sz w:val="27"/>
+          <w:szCs w:val="27"/>
+          <w:lang w:eastAsia="pt-BR"/>
+        </w:rPr>
+        <w:t xml:space="preserve"> &amp;&amp; </w:t>
+      </w:r>
+      <w:proofErr w:type="spellStart"/>
+      <w:r>
+        <w:rPr>
+          <w:rFonts w:ascii="Consolas" w:eastAsia="Times New Roman" w:hAnsi="Consolas" w:cs="Times New Roman"/>
+          <w:color w:val="CE9178"/>
+          <w:sz w:val="27"/>
+          <w:szCs w:val="27"/>
+          <w:lang w:eastAsia="pt-BR"/>
+        </w:rPr>
+        <w:t>exit</w:t>
+      </w:r>
+      <w:proofErr w:type="spellEnd"/>
+      <w:r>
+        <w:rPr>
+          <w:rFonts w:ascii="Consolas" w:eastAsia="Times New Roman" w:hAnsi="Consolas" w:cs="Times New Roman"/>
+          <w:color w:val="CE9178"/>
+          <w:sz w:val="27"/>
+          <w:szCs w:val="27"/>
+          <w:lang w:eastAsia="pt-BR"/>
+        </w:rPr>
+        <w:t xml:space="preserve"> 1"</w:t>
+      </w:r>
+      <w:r>
+        <w:rPr>
+          <w:rFonts w:ascii="Consolas" w:eastAsia="Times New Roman" w:hAnsi="Consolas" w:cs="Times New Roman"/>
+          <w:color w:val="D4D4D4"/>
+          <w:sz w:val="27"/>
+          <w:szCs w:val="27"/>
+          <w:lang w:eastAsia="pt-BR"/>
+        </w:rPr>
+        <w:t>,</w:t>
+      </w:r>
+    </w:p>
+    <w:p>
+      <w:pPr>
+        <w:shd w:val="clear" w:color="auto" w:fill="1E1E1E"/>
+        <w:spacing w:after="0" w:line="360" w:lineRule="atLeast"/>
+        <w:rPr>
+          <w:rFonts w:ascii="Consolas" w:eastAsia="Times New Roman" w:hAnsi="Consolas" w:cs="Times New Roman"/>
+          <w:color w:val="D4D4D4"/>
+          <w:sz w:val="27"/>
+          <w:szCs w:val="27"/>
+          <w:lang w:eastAsia="pt-BR"/>
+        </w:rPr>
+      </w:pPr>
+      <w:r>
+        <w:rPr>
+          <w:rFonts w:ascii="Consolas" w:eastAsia="Times New Roman" w:hAnsi="Consolas" w:cs="Times New Roman"/>
+          <w:color w:val="D4D4D4"/>
+          <w:sz w:val="27"/>
+          <w:szCs w:val="27"/>
+          <w:lang w:eastAsia="pt-BR"/>
+        </w:rPr>
+        <w:t> </w:t>
+      </w:r>
+      <w:r>
+        <w:rPr>
+          <w:rFonts w:ascii="Consolas" w:eastAsia="Times New Roman" w:hAnsi="Consolas" w:cs="Times New Roman"/>
+          <w:color w:val="9CDCFE"/>
+          <w:sz w:val="27"/>
+          <w:szCs w:val="27"/>
+          <w:lang w:eastAsia="pt-BR"/>
+        </w:rPr>
+        <w:t>"gera"</w:t>
+      </w:r>
+      <w:r>
+        <w:rPr>
+          <w:rFonts w:ascii="Consolas" w:eastAsia="Times New Roman" w:hAnsi="Consolas" w:cs="Times New Roman"/>
+          <w:color w:val="D4D4D4"/>
+          <w:sz w:val="27"/>
+          <w:szCs w:val="27"/>
+          <w:lang w:eastAsia="pt-BR"/>
+        </w:rPr>
+        <w:t xml:space="preserve">: </w:t>
+      </w:r>
+      <w:r>
+        <w:rPr>
+          <w:rFonts w:ascii="Consolas" w:eastAsia="Times New Roman" w:hAnsi="Consolas" w:cs="Times New Roman"/>
+          <w:color w:val="CE9178"/>
+          <w:sz w:val="27"/>
+          <w:szCs w:val="27"/>
+          <w:lang w:eastAsia="pt-BR"/>
+        </w:rPr>
+        <w:t>"</w:t>
+      </w:r>
+      <w:proofErr w:type="spellStart"/>
+      <w:r>
+        <w:rPr>
+          <w:rFonts w:ascii="Consolas" w:eastAsia="Times New Roman" w:hAnsi="Consolas" w:cs="Times New Roman"/>
+          <w:color w:val="CE9178"/>
+          <w:sz w:val="27"/>
+          <w:szCs w:val="27"/>
+          <w:lang w:eastAsia="pt-BR"/>
+        </w:rPr>
+        <w:t>webpack</w:t>
+      </w:r>
+      <w:proofErr w:type="spellEnd"/>
+      <w:r>
+        <w:rPr>
+          <w:rFonts w:ascii="Consolas" w:eastAsia="Times New Roman" w:hAnsi="Consolas" w:cs="Times New Roman"/>
+          <w:color w:val="CE9178"/>
+          <w:sz w:val="27"/>
+          <w:szCs w:val="27"/>
+          <w:lang w:eastAsia="pt-BR"/>
+        </w:rPr>
+        <w:t xml:space="preserve"> -w"</w:t>
+      </w:r>
+      <w:r>
+        <w:rPr>
+          <w:rFonts w:ascii="Consolas" w:eastAsia="Times New Roman" w:hAnsi="Consolas" w:cs="Times New Roman"/>
+          <w:color w:val="D4D4D4"/>
+          <w:sz w:val="27"/>
+          <w:szCs w:val="27"/>
+          <w:lang w:eastAsia="pt-BR"/>
+        </w:rPr>
+        <w:t xml:space="preserve"> </w:t>
+      </w:r>
+    </w:p>
+    <w:p>
+      <w:pPr>
+        <w:pStyle w:val="SemEspaamento"/>
+        <w:rPr>
+          <w:sz w:val="32"/>
+          <w:szCs w:val="32"/>
+        </w:rPr>
+      </w:pPr>
+      <w:r>
+        <w:rPr>
+          <w:sz w:val="32"/>
+          <w:szCs w:val="32"/>
+        </w:rPr>
+        <w:lastRenderedPageBreak/>
+        <w:t>Em seguida execute o código no terminal:</w:t>
+      </w:r>
+    </w:p>
+    <w:p>
+      <w:pPr>
+        <w:pStyle w:val="SemEspaamento"/>
+        <w:rPr>
+          <w:sz w:val="32"/>
+          <w:szCs w:val="32"/>
+        </w:rPr>
+      </w:pPr>
+      <w:proofErr w:type="spellStart"/>
+      <w:r>
+        <w:rPr>
+          <w:sz w:val="32"/>
+          <w:szCs w:val="32"/>
+        </w:rPr>
+        <w:t>Npm</w:t>
+      </w:r>
+      <w:proofErr w:type="spellEnd"/>
+      <w:r>
+        <w:rPr>
+          <w:sz w:val="32"/>
+          <w:szCs w:val="32"/>
+        </w:rPr>
+        <w:t xml:space="preserve"> </w:t>
+      </w:r>
+      <w:proofErr w:type="spellStart"/>
+      <w:r>
+        <w:rPr>
+          <w:sz w:val="32"/>
+          <w:szCs w:val="32"/>
+        </w:rPr>
+        <w:t>run</w:t>
+      </w:r>
+      <w:proofErr w:type="spellEnd"/>
+      <w:r>
+        <w:rPr>
+          <w:sz w:val="32"/>
+          <w:szCs w:val="32"/>
+        </w:rPr>
+        <w:t xml:space="preserve"> gera</w:t>
+      </w:r>
+    </w:p>
+    <w:p>
+      <w:pPr>
+        <w:pStyle w:val="SemEspaamento"/>
+        <w:rPr>
+          <w:sz w:val="32"/>
+          <w:szCs w:val="32"/>
+        </w:rPr>
+      </w:pPr>
+    </w:p>
+    <w:p>
+      <w:pPr>
+        <w:pStyle w:val="SemEspaamento"/>
+        <w:rPr>
+          <w:sz w:val="32"/>
+          <w:szCs w:val="32"/>
+        </w:rPr>
+      </w:pPr>
+      <w:r>
+        <w:rPr>
+          <w:sz w:val="32"/>
+          <w:szCs w:val="32"/>
+        </w:rPr>
+        <w:t xml:space="preserve">Crie um </w:t>
+      </w:r>
+      <w:proofErr w:type="spellStart"/>
+      <w:r>
+        <w:rPr>
+          <w:sz w:val="32"/>
+          <w:szCs w:val="32"/>
+        </w:rPr>
+        <w:t>html</w:t>
+      </w:r>
+      <w:proofErr w:type="spellEnd"/>
+      <w:r>
+        <w:rPr>
+          <w:sz w:val="32"/>
+          <w:szCs w:val="32"/>
+        </w:rPr>
+        <w:t xml:space="preserve"> na pasta </w:t>
+      </w:r>
+      <w:proofErr w:type="spellStart"/>
+      <w:r>
+        <w:rPr>
+          <w:sz w:val="32"/>
+          <w:szCs w:val="32"/>
+        </w:rPr>
+        <w:t>public</w:t>
+      </w:r>
+      <w:proofErr w:type="spellEnd"/>
+      <w:r>
+        <w:rPr>
+          <w:sz w:val="32"/>
+          <w:szCs w:val="32"/>
+        </w:rPr>
+        <w:t xml:space="preserve">, e link o script bundle.js nesse arquivo </w:t>
+      </w:r>
+      <w:proofErr w:type="spellStart"/>
+      <w:r>
+        <w:rPr>
+          <w:sz w:val="32"/>
+          <w:szCs w:val="32"/>
+        </w:rPr>
+        <w:t>html</w:t>
+      </w:r>
+      <w:proofErr w:type="spellEnd"/>
+    </w:p>
+    <w:p>
+      <w:pPr>
+        <w:pStyle w:val="SemEspaamento"/>
+        <w:rPr>
+          <w:sz w:val="32"/>
+          <w:szCs w:val="32"/>
+        </w:rPr>
+      </w:pPr>
+    </w:p>
+    <w:p>
+      <w:pPr>
+        <w:pStyle w:val="SemEspaamento"/>
+        <w:rPr>
+          <w:sz w:val="32"/>
+          <w:szCs w:val="32"/>
+        </w:rPr>
+      </w:pPr>
+      <w:r>
+        <w:rPr>
+          <w:sz w:val="32"/>
+          <w:szCs w:val="32"/>
+        </w:rPr>
+        <w:t>Não mexa diretamente no budle.js, mexa no index.js</w:t>
+      </w:r>
+    </w:p>
+    <w:p>
+      <w:pPr>
+        <w:pStyle w:val="SemEspaamento"/>
+        <w:rPr>
+          <w:sz w:val="32"/>
+          <w:szCs w:val="32"/>
+        </w:rPr>
+      </w:pPr>
+    </w:p>
+    <w:p>
+      <w:pPr>
+        <w:pStyle w:val="SemEspaamento"/>
+        <w:rPr>
+          <w:sz w:val="32"/>
+          <w:szCs w:val="32"/>
+        </w:rPr>
+      </w:pPr>
+      <w:r>
+        <w:rPr>
+          <w:sz w:val="32"/>
+          <w:szCs w:val="32"/>
+        </w:rPr>
+        <w:t xml:space="preserve">Agora esse será o nosso modelo de </w:t>
+      </w:r>
+      <w:proofErr w:type="spellStart"/>
+      <w:r>
+        <w:rPr>
+          <w:sz w:val="32"/>
+          <w:szCs w:val="32"/>
+        </w:rPr>
+        <w:t>webpack</w:t>
+      </w:r>
+      <w:proofErr w:type="spellEnd"/>
+    </w:p>
+    <w:p>
+      <w:pPr>
+        <w:pStyle w:val="SemEspaamento"/>
+        <w:rPr>
+          <w:sz w:val="32"/>
+          <w:szCs w:val="32"/>
+        </w:rPr>
+      </w:pPr>
+      <w:r>
+        <w:rPr>
+          <w:sz w:val="32"/>
+          <w:szCs w:val="32"/>
+        </w:rPr>
+        <w:t xml:space="preserve">Caso venha sem </w:t>
+      </w:r>
+      <w:proofErr w:type="spellStart"/>
+      <w:r>
+        <w:rPr>
+          <w:sz w:val="32"/>
+          <w:szCs w:val="32"/>
+        </w:rPr>
+        <w:t>node_modules</w:t>
+      </w:r>
+      <w:proofErr w:type="spellEnd"/>
+      <w:r>
+        <w:rPr>
+          <w:sz w:val="32"/>
+          <w:szCs w:val="32"/>
+        </w:rPr>
+        <w:t xml:space="preserve">, </w:t>
+      </w:r>
+      <w:proofErr w:type="spellStart"/>
+      <w:r>
+        <w:rPr>
+          <w:sz w:val="32"/>
+          <w:szCs w:val="32"/>
+        </w:rPr>
+        <w:t>colocque</w:t>
+      </w:r>
+      <w:proofErr w:type="spellEnd"/>
+      <w:r>
+        <w:rPr>
+          <w:sz w:val="32"/>
+          <w:szCs w:val="32"/>
+        </w:rPr>
+        <w:t xml:space="preserve"> no terminal: </w:t>
+      </w:r>
+      <w:proofErr w:type="spellStart"/>
+      <w:r>
+        <w:rPr>
+          <w:sz w:val="32"/>
+          <w:szCs w:val="32"/>
+        </w:rPr>
+        <w:t>npm</w:t>
+      </w:r>
+      <w:proofErr w:type="spellEnd"/>
+      <w:r>
+        <w:rPr>
+          <w:sz w:val="32"/>
+          <w:szCs w:val="32"/>
+        </w:rPr>
+        <w:t xml:space="preserve"> </w:t>
+      </w:r>
+      <w:proofErr w:type="spellStart"/>
+      <w:r>
+        <w:rPr>
+          <w:sz w:val="32"/>
+          <w:szCs w:val="32"/>
+        </w:rPr>
+        <w:t>install</w:t>
+      </w:r>
+      <w:proofErr w:type="spellEnd"/>
+    </w:p>
+    <w:p>
+      <w:pPr>
+        <w:pStyle w:val="SemEspaamento"/>
+        <w:rPr>
+          <w:sz w:val="32"/>
+          <w:szCs w:val="32"/>
+        </w:rPr>
+      </w:pPr>
+    </w:p>
+    <w:p>
+      <w:pPr>
+        <w:pStyle w:val="SemEspaamento"/>
+        <w:rPr>
+          <w:sz w:val="32"/>
+          <w:szCs w:val="32"/>
+        </w:rPr>
+      </w:pPr>
+      <w:proofErr w:type="spellStart"/>
+      <w:r>
+        <w:rPr>
+          <w:sz w:val="32"/>
+          <w:szCs w:val="32"/>
+        </w:rPr>
+        <w:t>Obs</w:t>
+      </w:r>
+      <w:proofErr w:type="spellEnd"/>
+      <w:r>
+        <w:rPr>
+          <w:sz w:val="32"/>
+          <w:szCs w:val="32"/>
+        </w:rPr>
+        <w:t>:</w:t>
+      </w:r>
+    </w:p>
+    <w:p>
+      <w:pPr>
+        <w:pStyle w:val="SemEspaamento"/>
+        <w:rPr>
+          <w:sz w:val="32"/>
+          <w:szCs w:val="32"/>
+        </w:rPr>
+      </w:pPr>
+      <w:r>
+        <w:rPr>
+          <w:sz w:val="32"/>
+          <w:szCs w:val="32"/>
+        </w:rPr>
+        <w:t xml:space="preserve">Exclua no </w:t>
+      </w:r>
+      <w:proofErr w:type="spellStart"/>
+      <w:r>
+        <w:rPr>
+          <w:sz w:val="32"/>
+          <w:szCs w:val="32"/>
+        </w:rPr>
+        <w:t>package</w:t>
+      </w:r>
+      <w:proofErr w:type="spellEnd"/>
+      <w:r>
+        <w:rPr>
+          <w:sz w:val="32"/>
+          <w:szCs w:val="32"/>
+        </w:rPr>
+        <w:t>:</w:t>
+      </w:r>
+    </w:p>
+    <w:p>
+      <w:pPr>
+        <w:pStyle w:val="SemEspaamento"/>
+        <w:rPr>
+          <w:sz w:val="32"/>
+          <w:szCs w:val="32"/>
+        </w:rPr>
+      </w:pPr>
+      <w:proofErr w:type="spellStart"/>
+      <w:r>
+        <w:rPr>
+          <w:sz w:val="32"/>
+          <w:szCs w:val="32"/>
+        </w:rPr>
+        <w:t>core-js</w:t>
+      </w:r>
+      <w:proofErr w:type="spellEnd"/>
+    </w:p>
+    <w:p>
+      <w:pPr>
+        <w:pStyle w:val="SemEspaamento"/>
+        <w:rPr>
+          <w:sz w:val="32"/>
+          <w:szCs w:val="32"/>
+        </w:rPr>
+      </w:pPr>
+      <w:proofErr w:type="spellStart"/>
+      <w:r>
+        <w:rPr>
+          <w:sz w:val="32"/>
+          <w:szCs w:val="32"/>
+        </w:rPr>
+        <w:t>regenerator-runtime</w:t>
+      </w:r>
+      <w:proofErr w:type="spellEnd"/>
+    </w:p>
+    <w:p>
+      <w:pPr>
+        <w:pStyle w:val="SemEspaamento"/>
+        <w:rPr>
+          <w:sz w:val="32"/>
+          <w:szCs w:val="32"/>
+        </w:rPr>
+      </w:pPr>
+    </w:p>
+    <w:p>
+      <w:pPr>
+        <w:pStyle w:val="SemEspaamento"/>
+        <w:rPr>
+          <w:sz w:val="32"/>
+          <w:szCs w:val="32"/>
+        </w:rPr>
+      </w:pPr>
+      <w:r>
+        <w:rPr>
+          <w:sz w:val="32"/>
+          <w:szCs w:val="32"/>
+        </w:rPr>
+        <w:t xml:space="preserve">exclua a pasta </w:t>
+      </w:r>
+      <w:proofErr w:type="spellStart"/>
+      <w:r>
+        <w:rPr>
+          <w:sz w:val="32"/>
+          <w:szCs w:val="32"/>
+        </w:rPr>
+        <w:t>node_modules</w:t>
+      </w:r>
+      <w:proofErr w:type="spellEnd"/>
+      <w:r>
+        <w:rPr>
+          <w:sz w:val="32"/>
+          <w:szCs w:val="32"/>
+        </w:rPr>
+        <w:t xml:space="preserve"> e execute o código:</w:t>
+      </w:r>
+    </w:p>
+    <w:p>
+      <w:pPr>
+        <w:pStyle w:val="SemEspaamento"/>
+        <w:rPr>
+          <w:sz w:val="32"/>
+          <w:szCs w:val="32"/>
+        </w:rPr>
+      </w:pPr>
+      <w:proofErr w:type="spellStart"/>
+      <w:r>
+        <w:rPr>
+          <w:sz w:val="32"/>
+          <w:szCs w:val="32"/>
+        </w:rPr>
+        <w:t>npm</w:t>
+      </w:r>
+      <w:proofErr w:type="spellEnd"/>
+      <w:r>
+        <w:rPr>
+          <w:sz w:val="32"/>
+          <w:szCs w:val="32"/>
+        </w:rPr>
+        <w:t xml:space="preserve"> i </w:t>
+      </w:r>
+      <w:proofErr w:type="spellStart"/>
+      <w:r>
+        <w:rPr>
+          <w:sz w:val="32"/>
+          <w:szCs w:val="32"/>
+        </w:rPr>
+        <w:t>core-js</w:t>
+      </w:r>
+      <w:proofErr w:type="spellEnd"/>
+      <w:r>
+        <w:rPr>
+          <w:sz w:val="32"/>
+          <w:szCs w:val="32"/>
+        </w:rPr>
+        <w:t xml:space="preserve"> </w:t>
+      </w:r>
+      <w:proofErr w:type="spellStart"/>
+      <w:r>
+        <w:rPr>
+          <w:sz w:val="32"/>
+          <w:szCs w:val="32"/>
+        </w:rPr>
+        <w:t>regenerator-runtime</w:t>
+      </w:r>
+      <w:proofErr w:type="spellEnd"/>
+    </w:p>
+    <w:p>
+      <w:pPr>
+        <w:pStyle w:val="SemEspaamento"/>
+        <w:rPr>
+          <w:sz w:val="32"/>
+          <w:szCs w:val="32"/>
+        </w:rPr>
+      </w:pPr>
+    </w:p>
+    <w:p>
+      <w:pPr>
+        <w:pStyle w:val="SemEspaamento"/>
+        <w:rPr>
+          <w:sz w:val="32"/>
+          <w:szCs w:val="32"/>
+        </w:rPr>
+      </w:pPr>
+      <w:r>
+        <w:rPr>
+          <w:sz w:val="32"/>
+          <w:szCs w:val="32"/>
+        </w:rPr>
+        <w:t xml:space="preserve">para criar as </w:t>
+      </w:r>
+      <w:proofErr w:type="spellStart"/>
+      <w:r>
+        <w:rPr>
+          <w:sz w:val="32"/>
+          <w:szCs w:val="32"/>
+        </w:rPr>
+        <w:t>dependencies</w:t>
+      </w:r>
+      <w:proofErr w:type="spellEnd"/>
+      <w:r>
+        <w:rPr>
+          <w:sz w:val="32"/>
+          <w:szCs w:val="32"/>
+        </w:rPr>
+        <w:t xml:space="preserve"> certas</w:t>
+      </w:r>
+    </w:p>
+    <w:p>
+      <w:pPr>
+        <w:pStyle w:val="SemEspaamento"/>
+        <w:rPr>
+          <w:sz w:val="32"/>
+          <w:szCs w:val="32"/>
+        </w:rPr>
+      </w:pPr>
+    </w:p>
+    <w:p>
+      <w:pPr>
+        <w:pStyle w:val="SemEspaamento"/>
+        <w:rPr>
+          <w:sz w:val="32"/>
+          <w:szCs w:val="32"/>
+        </w:rPr>
+      </w:pPr>
+      <w:r>
+        <w:rPr>
+          <w:sz w:val="32"/>
+          <w:szCs w:val="32"/>
+        </w:rPr>
+        <w:t>agora sim podemos utilizar esse modelo em nossos projetos</w:t>
+      </w:r>
     </w:p>
     <w:p>
       <w:pPr>

</xml_diff>